<commit_message>
Atualização Texto Web Service
Atualização no texto do tcc na parte do web service
</commit_message>
<xml_diff>
--- a/texto/TCC.docx
+++ b/texto/TCC.docx
@@ -44,7 +44,7 @@
                     <a:blip r:embed="rId8" cstate="print">
                       <a:extLst>
                         <a:ext uri="{28A0092B-C50C-407E-A947-70E740481C1C}">
-                          <a14:useLocalDpi xmlns="" xmlns:wpc="http://schemas.microsoft.com/office/word/2010/wordprocessingCanvas" xmlns:mc="http://schemas.openxmlformats.org/markup-compatibility/2006" xmlns:o="urn:schemas-microsoft-com:office:office" xmlns:v="urn:schemas-microsoft-com:vml" xmlns:wp14="http://schemas.microsoft.com/office/word/2010/wordprocessingDrawing" xmlns:w10="urn:schemas-microsoft-com:office:word" xmlns:w="http://schemas.openxmlformats.org/wordprocessingml/2006/main" xmlns:w14="http://schemas.microsoft.com/office/word/2010/wordml" xmlns:w15="http://schemas.microsoft.com/office/word/2012/wordml" xmlns:wpg="http://schemas.microsoft.com/office/word/2010/wordprocessingGroup" xmlns:wpi="http://schemas.microsoft.com/office/word/2010/wordprocessingInk" xmlns:wps="http://schemas.microsoft.com/office/word/2010/wordprocessingShape" xmlns:a14="http://schemas.microsoft.com/office/drawing/2010/main" val="0"/>
+                          <a14:useLocalDpi xmlns:a14="http://schemas.microsoft.com/office/drawing/2010/main" xmlns:wps="http://schemas.microsoft.com/office/word/2010/wordprocessingShape" xmlns:wpi="http://schemas.microsoft.com/office/word/2010/wordprocessingInk" xmlns:wpg="http://schemas.microsoft.com/office/word/2010/wordprocessingGroup" xmlns:w15="http://schemas.microsoft.com/office/word/2012/wordml" xmlns:w14="http://schemas.microsoft.com/office/word/2010/wordml" xmlns:w="http://schemas.openxmlformats.org/wordprocessingml/2006/main" xmlns:w10="urn:schemas-microsoft-com:office:word" xmlns:wp14="http://schemas.microsoft.com/office/word/2010/wordprocessingDrawing" xmlns:v="urn:schemas-microsoft-com:vml" xmlns:o="urn:schemas-microsoft-com:office:office" xmlns:mc="http://schemas.openxmlformats.org/markup-compatibility/2006" xmlns:wpc="http://schemas.microsoft.com/office/word/2010/wordprocessingCanvas" xmlns="" val="0"/>
                         </a:ext>
                       </a:extLst>
                     </a:blip>
@@ -9381,7 +9381,7 @@
                     <a:blip r:embed="rId11" cstate="print">
                       <a:extLst>
                         <a:ext uri="{28A0092B-C50C-407E-A947-70E740481C1C}">
-                          <a14:useLocalDpi xmlns="" xmlns:wpc="http://schemas.microsoft.com/office/word/2010/wordprocessingCanvas" xmlns:mc="http://schemas.openxmlformats.org/markup-compatibility/2006" xmlns:o="urn:schemas-microsoft-com:office:office" xmlns:v="urn:schemas-microsoft-com:vml" xmlns:wp14="http://schemas.microsoft.com/office/word/2010/wordprocessingDrawing" xmlns:w10="urn:schemas-microsoft-com:office:word" xmlns:w="http://schemas.openxmlformats.org/wordprocessingml/2006/main" xmlns:w14="http://schemas.microsoft.com/office/word/2010/wordml" xmlns:w15="http://schemas.microsoft.com/office/word/2012/wordml" xmlns:wpg="http://schemas.microsoft.com/office/word/2010/wordprocessingGroup" xmlns:wpi="http://schemas.microsoft.com/office/word/2010/wordprocessingInk" xmlns:wps="http://schemas.microsoft.com/office/word/2010/wordprocessingShape" xmlns:a14="http://schemas.microsoft.com/office/drawing/2010/main" val="0"/>
+                          <a14:useLocalDpi xmlns:a14="http://schemas.microsoft.com/office/drawing/2010/main" xmlns:wps="http://schemas.microsoft.com/office/word/2010/wordprocessingShape" xmlns:wpi="http://schemas.microsoft.com/office/word/2010/wordprocessingInk" xmlns:wpg="http://schemas.microsoft.com/office/word/2010/wordprocessingGroup" xmlns:w15="http://schemas.microsoft.com/office/word/2012/wordml" xmlns:w14="http://schemas.microsoft.com/office/word/2010/wordml" xmlns:w="http://schemas.openxmlformats.org/wordprocessingml/2006/main" xmlns:w10="urn:schemas-microsoft-com:office:word" xmlns:wp14="http://schemas.microsoft.com/office/word/2010/wordprocessingDrawing" xmlns:v="urn:schemas-microsoft-com:vml" xmlns:o="urn:schemas-microsoft-com:office:office" xmlns:mc="http://schemas.openxmlformats.org/markup-compatibility/2006" xmlns:wpc="http://schemas.microsoft.com/office/word/2010/wordprocessingCanvas" xmlns="" val="0"/>
                         </a:ext>
                       </a:extLst>
                     </a:blip>
@@ -10194,7 +10194,7 @@
                     <a:blip r:embed="rId12" cstate="print">
                       <a:extLst>
                         <a:ext uri="{28A0092B-C50C-407E-A947-70E740481C1C}">
-                          <a14:useLocalDpi xmlns="" xmlns:wpc="http://schemas.microsoft.com/office/word/2010/wordprocessingCanvas" xmlns:mc="http://schemas.openxmlformats.org/markup-compatibility/2006" xmlns:o="urn:schemas-microsoft-com:office:office" xmlns:v="urn:schemas-microsoft-com:vml" xmlns:wp14="http://schemas.microsoft.com/office/word/2010/wordprocessingDrawing" xmlns:w10="urn:schemas-microsoft-com:office:word" xmlns:w="http://schemas.openxmlformats.org/wordprocessingml/2006/main" xmlns:w14="http://schemas.microsoft.com/office/word/2010/wordml" xmlns:w15="http://schemas.microsoft.com/office/word/2012/wordml" xmlns:wpg="http://schemas.microsoft.com/office/word/2010/wordprocessingGroup" xmlns:wpi="http://schemas.microsoft.com/office/word/2010/wordprocessingInk" xmlns:wps="http://schemas.microsoft.com/office/word/2010/wordprocessingShape" xmlns:a14="http://schemas.microsoft.com/office/drawing/2010/main" val="0"/>
+                          <a14:useLocalDpi xmlns:a14="http://schemas.microsoft.com/office/drawing/2010/main" xmlns:wps="http://schemas.microsoft.com/office/word/2010/wordprocessingShape" xmlns:wpi="http://schemas.microsoft.com/office/word/2010/wordprocessingInk" xmlns:wpg="http://schemas.microsoft.com/office/word/2010/wordprocessingGroup" xmlns:w15="http://schemas.microsoft.com/office/word/2012/wordml" xmlns:w14="http://schemas.microsoft.com/office/word/2010/wordml" xmlns:w="http://schemas.openxmlformats.org/wordprocessingml/2006/main" xmlns:w10="urn:schemas-microsoft-com:office:word" xmlns:wp14="http://schemas.microsoft.com/office/word/2010/wordprocessingDrawing" xmlns:v="urn:schemas-microsoft-com:vml" xmlns:o="urn:schemas-microsoft-com:office:office" xmlns:mc="http://schemas.openxmlformats.org/markup-compatibility/2006" xmlns:wpc="http://schemas.microsoft.com/office/word/2010/wordprocessingCanvas" xmlns="" val="0"/>
                         </a:ext>
                       </a:extLst>
                     </a:blip>
@@ -11781,7 +11781,6 @@
       </w:r>
       <w:bookmarkEnd w:id="14"/>
     </w:p>
-    <w:p/>
     <w:p>
       <w:pPr>
         <w:spacing w:line="360" w:lineRule="auto"/>
@@ -13076,7 +13075,7 @@
           <w:rPr>
             <w:noProof/>
           </w:rPr>
-          <w:t>16</w:t>
+          <w:t>19</w:t>
         </w:r>
         <w:r>
           <w:rPr>
@@ -13124,7 +13123,7 @@
           <w:rPr>
             <w:noProof/>
           </w:rPr>
-          <w:t>20</w:t>
+          <w:t>21</w:t>
         </w:r>
         <w:r>
           <w:rPr>
@@ -17751,7 +17750,7 @@
 </file>
 
 <file path=customXml/itemProps1.xml><?xml version="1.0" encoding="utf-8"?>
-<ds:datastoreItem xmlns:ds="http://schemas.openxmlformats.org/officeDocument/2006/customXml" ds:itemID="{7C39AA16-CC78-49B5-BEB4-3569B6635072}">
+<ds:datastoreItem xmlns:ds="http://schemas.openxmlformats.org/officeDocument/2006/customXml" ds:itemID="{020483FD-5BB3-45A3-8237-90EF2924BE36}">
   <ds:schemaRefs>
     <ds:schemaRef ds:uri="http://schemas.openxmlformats.org/officeDocument/2006/bibliography"/>
   </ds:schemaRefs>

</xml_diff>

<commit_message>
Atualização texto tcc, diagramas e bd
atualização diversa
</commit_message>
<xml_diff>
--- a/texto/TCC.docx
+++ b/texto/TCC.docx
@@ -15,6 +15,8 @@
           <w:szCs w:val="24"/>
         </w:rPr>
       </w:pPr>
+      <w:bookmarkStart w:id="0" w:name="_GoBack"/>
+      <w:bookmarkEnd w:id="0"/>
       <w:r>
         <w:rPr>
           <w:rFonts w:ascii="Times New Roman" w:hAnsi="Times New Roman" w:cs="Times New Roman"/>
@@ -2551,7 +2553,7 @@
             <w:noProof/>
             <w:webHidden/>
           </w:rPr>
-          <w:t>16</w:t>
+          <w:t>15</w:t>
         </w:r>
         <w:r>
           <w:rPr>
@@ -2623,7 +2625,7 @@
             <w:noProof/>
             <w:webHidden/>
           </w:rPr>
-          <w:t>19</w:t>
+          <w:t>18</w:t>
         </w:r>
         <w:r>
           <w:rPr>
@@ -2713,7 +2715,7 @@
             <w:noProof/>
             <w:webHidden/>
           </w:rPr>
-          <w:t>20</w:t>
+          <w:t>19</w:t>
         </w:r>
         <w:r>
           <w:rPr>
@@ -4282,7 +4284,7 @@
           <w:r>
             <w:fldChar w:fldCharType="separate"/>
           </w:r>
-          <w:hyperlink w:anchor="_Toc400643150" w:history="1">
+          <w:hyperlink w:anchor="_Toc400718456" w:history="1">
             <w:r>
               <w:rPr>
                 <w:rStyle w:val="Hyperlink"/>
@@ -4326,7 +4328,7 @@
                 <w:noProof/>
                 <w:webHidden/>
               </w:rPr>
-              <w:instrText xml:space="preserve"> PAGEREF _Toc400643150 \h </w:instrText>
+              <w:instrText xml:space="preserve"> PAGEREF _Toc400718456 \h </w:instrText>
             </w:r>
             <w:r>
               <w:rPr>
@@ -4346,7 +4348,7 @@
                 <w:noProof/>
                 <w:webHidden/>
               </w:rPr>
-              <w:t>13</w:t>
+              <w:t>12</w:t>
             </w:r>
             <w:r>
               <w:rPr>
@@ -4366,7 +4368,7 @@
               <w:lang w:eastAsia="pt-BR"/>
             </w:rPr>
           </w:pPr>
-          <w:hyperlink w:anchor="_Toc400643151" w:history="1">
+          <w:hyperlink w:anchor="_Toc400718457" w:history="1">
             <w:r>
               <w:rPr>
                 <w:rStyle w:val="Hyperlink"/>
@@ -4412,7 +4414,7 @@
                 <w:noProof/>
                 <w:webHidden/>
               </w:rPr>
-              <w:instrText xml:space="preserve"> PAGEREF _Toc400643151 \h </w:instrText>
+              <w:instrText xml:space="preserve"> PAGEREF _Toc400718457 \h </w:instrText>
             </w:r>
             <w:r>
               <w:rPr>
@@ -4432,7 +4434,7 @@
                 <w:noProof/>
                 <w:webHidden/>
               </w:rPr>
-              <w:t>14</w:t>
+              <w:t>13</w:t>
             </w:r>
             <w:r>
               <w:rPr>
@@ -4452,7 +4454,7 @@
               <w:lang w:eastAsia="pt-BR"/>
             </w:rPr>
           </w:pPr>
-          <w:hyperlink w:anchor="_Toc400643152" w:history="1">
+          <w:hyperlink w:anchor="_Toc400718458" w:history="1">
             <w:r>
               <w:rPr>
                 <w:rStyle w:val="Hyperlink"/>
@@ -4498,7 +4500,7 @@
                 <w:noProof/>
                 <w:webHidden/>
               </w:rPr>
-              <w:instrText xml:space="preserve"> PAGEREF _Toc400643152 \h </w:instrText>
+              <w:instrText xml:space="preserve"> PAGEREF _Toc400718458 \h </w:instrText>
             </w:r>
             <w:r>
               <w:rPr>
@@ -4518,7 +4520,7 @@
                 <w:noProof/>
                 <w:webHidden/>
               </w:rPr>
-              <w:t>14</w:t>
+              <w:t>13</w:t>
             </w:r>
             <w:r>
               <w:rPr>
@@ -4538,7 +4540,7 @@
               <w:lang w:eastAsia="pt-BR"/>
             </w:rPr>
           </w:pPr>
-          <w:hyperlink w:anchor="_Toc400643153" w:history="1">
+          <w:hyperlink w:anchor="_Toc400718459" w:history="1">
             <w:r>
               <w:rPr>
                 <w:rStyle w:val="Hyperlink"/>
@@ -4561,7 +4563,7 @@
                 <w:rFonts w:ascii="Times New Roman" w:hAnsi="Times New Roman" w:cs="Times New Roman"/>
                 <w:noProof/>
               </w:rPr>
-              <w:t>OBJETIVOS</w:t>
+              <w:t>OBJETIVO</w:t>
             </w:r>
             <w:r>
               <w:rPr>
@@ -4582,7 +4584,7 @@
                 <w:noProof/>
                 <w:webHidden/>
               </w:rPr>
-              <w:instrText xml:space="preserve"> PAGEREF _Toc400643153 \h </w:instrText>
+              <w:instrText xml:space="preserve"> PAGEREF _Toc400718459 \h </w:instrText>
             </w:r>
             <w:r>
               <w:rPr>
@@ -4602,7 +4604,7 @@
                 <w:noProof/>
                 <w:webHidden/>
               </w:rPr>
-              <w:t>14</w:t>
+              <w:t>13</w:t>
             </w:r>
             <w:r>
               <w:rPr>
@@ -4622,7 +4624,7 @@
               <w:lang w:eastAsia="pt-BR"/>
             </w:rPr>
           </w:pPr>
-          <w:hyperlink w:anchor="_Toc400643154" w:history="1">
+          <w:hyperlink w:anchor="_Toc400718460" w:history="1">
             <w:r>
               <w:rPr>
                 <w:rStyle w:val="Hyperlink"/>
@@ -4666,7 +4668,7 @@
                 <w:noProof/>
                 <w:webHidden/>
               </w:rPr>
-              <w:instrText xml:space="preserve"> PAGEREF _Toc400643154 \h </w:instrText>
+              <w:instrText xml:space="preserve"> PAGEREF _Toc400718460 \h </w:instrText>
             </w:r>
             <w:r>
               <w:rPr>
@@ -4686,7 +4688,7 @@
                 <w:noProof/>
                 <w:webHidden/>
               </w:rPr>
-              <w:t>14</w:t>
+              <w:t>13</w:t>
             </w:r>
             <w:r>
               <w:rPr>
@@ -4706,7 +4708,7 @@
               <w:lang w:eastAsia="pt-BR"/>
             </w:rPr>
           </w:pPr>
-          <w:hyperlink w:anchor="_Toc400643155" w:history="1">
+          <w:hyperlink w:anchor="_Toc400718461" w:history="1">
             <w:r>
               <w:rPr>
                 <w:rStyle w:val="Hyperlink"/>
@@ -4750,7 +4752,7 @@
                 <w:noProof/>
                 <w:webHidden/>
               </w:rPr>
-              <w:instrText xml:space="preserve"> PAGEREF _Toc400643155 \h </w:instrText>
+              <w:instrText xml:space="preserve"> PAGEREF _Toc400718461 \h </w:instrText>
             </w:r>
             <w:r>
               <w:rPr>
@@ -4770,7 +4772,7 @@
                 <w:noProof/>
                 <w:webHidden/>
               </w:rPr>
-              <w:t>15</w:t>
+              <w:t>14</w:t>
             </w:r>
             <w:r>
               <w:rPr>
@@ -4790,7 +4792,7 @@
               <w:lang w:eastAsia="pt-BR"/>
             </w:rPr>
           </w:pPr>
-          <w:hyperlink w:anchor="_Toc400643156" w:history="1">
+          <w:hyperlink w:anchor="_Toc400718462" w:history="1">
             <w:r>
               <w:rPr>
                 <w:rStyle w:val="Hyperlink"/>
@@ -4836,7 +4838,7 @@
                 <w:noProof/>
                 <w:webHidden/>
               </w:rPr>
-              <w:instrText xml:space="preserve"> PAGEREF _Toc400643156 \h </w:instrText>
+              <w:instrText xml:space="preserve"> PAGEREF _Toc400718462 \h </w:instrText>
             </w:r>
             <w:r>
               <w:rPr>
@@ -4856,7 +4858,7 @@
                 <w:noProof/>
                 <w:webHidden/>
               </w:rPr>
-              <w:t>15</w:t>
+              <w:t>14</w:t>
             </w:r>
             <w:r>
               <w:rPr>
@@ -4876,7 +4878,7 @@
               <w:lang w:eastAsia="pt-BR"/>
             </w:rPr>
           </w:pPr>
-          <w:hyperlink w:anchor="_Toc400643157" w:history="1">
+          <w:hyperlink w:anchor="_Toc400718463" w:history="1">
             <w:r>
               <w:rPr>
                 <w:rStyle w:val="Hyperlink"/>
@@ -4920,7 +4922,7 @@
                 <w:noProof/>
                 <w:webHidden/>
               </w:rPr>
-              <w:instrText xml:space="preserve"> PAGEREF _Toc400643157 \h </w:instrText>
+              <w:instrText xml:space="preserve"> PAGEREF _Toc400718463 \h </w:instrText>
             </w:r>
             <w:r>
               <w:rPr>
@@ -4940,7 +4942,7 @@
                 <w:noProof/>
                 <w:webHidden/>
               </w:rPr>
-              <w:t>16</w:t>
+              <w:t>15</w:t>
             </w:r>
             <w:r>
               <w:rPr>
@@ -4960,7 +4962,7 @@
               <w:lang w:eastAsia="pt-BR"/>
             </w:rPr>
           </w:pPr>
-          <w:hyperlink w:anchor="_Toc400643158" w:history="1">
+          <w:hyperlink w:anchor="_Toc400718464" w:history="1">
             <w:r>
               <w:rPr>
                 <w:rStyle w:val="Hyperlink"/>
@@ -5006,7 +5008,7 @@
                 <w:noProof/>
                 <w:webHidden/>
               </w:rPr>
-              <w:instrText xml:space="preserve"> PAGEREF _Toc400643158 \h </w:instrText>
+              <w:instrText xml:space="preserve"> PAGEREF _Toc400718464 \h </w:instrText>
             </w:r>
             <w:r>
               <w:rPr>
@@ -5026,7 +5028,7 @@
                 <w:noProof/>
                 <w:webHidden/>
               </w:rPr>
-              <w:t>16</w:t>
+              <w:t>15</w:t>
             </w:r>
             <w:r>
               <w:rPr>
@@ -5046,7 +5048,7 @@
               <w:lang w:eastAsia="pt-BR"/>
             </w:rPr>
           </w:pPr>
-          <w:hyperlink w:anchor="_Toc400643159" w:history="1">
+          <w:hyperlink w:anchor="_Toc400718465" w:history="1">
             <w:r>
               <w:rPr>
                 <w:rStyle w:val="Hyperlink"/>
@@ -5092,7 +5094,76 @@
                 <w:noProof/>
                 <w:webHidden/>
               </w:rPr>
-              <w:instrText xml:space="preserve"> PAGEREF _Toc400643159 \h </w:instrText>
+              <w:instrText xml:space="preserve"> PAGEREF _Toc400718465 \h </w:instrText>
+            </w:r>
+            <w:r>
+              <w:rPr>
+                <w:noProof/>
+                <w:webHidden/>
+              </w:rPr>
+            </w:r>
+            <w:r>
+              <w:rPr>
+                <w:noProof/>
+                <w:webHidden/>
+              </w:rPr>
+              <w:fldChar w:fldCharType="separate"/>
+            </w:r>
+            <w:r>
+              <w:rPr>
+                <w:noProof/>
+                <w:webHidden/>
+              </w:rPr>
+              <w:t>17</w:t>
+            </w:r>
+            <w:r>
+              <w:rPr>
+                <w:noProof/>
+                <w:webHidden/>
+              </w:rPr>
+              <w:fldChar w:fldCharType="end"/>
+            </w:r>
+          </w:hyperlink>
+        </w:p>
+        <w:p>
+          <w:pPr>
+            <w:pStyle w:val="Sumrio1"/>
+            <w:rPr>
+              <w:rFonts w:eastAsiaTheme="minorEastAsia"/>
+              <w:noProof/>
+              <w:lang w:eastAsia="pt-BR"/>
+            </w:rPr>
+          </w:pPr>
+          <w:hyperlink w:anchor="_Toc400718466" w:history="1">
+            <w:r>
+              <w:rPr>
+                <w:rStyle w:val="Hyperlink"/>
+                <w:rFonts w:ascii="Times New Roman" w:hAnsi="Times New Roman" w:cs="Times New Roman"/>
+                <w:caps/>
+                <w:noProof/>
+              </w:rPr>
+              <w:t>2.2.1 SOAP</w:t>
+            </w:r>
+            <w:r>
+              <w:rPr>
+                <w:noProof/>
+                <w:webHidden/>
+              </w:rPr>
+              <w:tab/>
+            </w:r>
+            <w:r>
+              <w:rPr>
+                <w:noProof/>
+                <w:webHidden/>
+              </w:rPr>
+              <w:fldChar w:fldCharType="begin"/>
+            </w:r>
+            <w:r>
+              <w:rPr>
+                <w:noProof/>
+                <w:webHidden/>
+              </w:rPr>
+              <w:instrText xml:space="preserve"> PAGEREF _Toc400718466 \h </w:instrText>
             </w:r>
             <w:r>
               <w:rPr>
@@ -5132,7 +5203,7 @@
               <w:lang w:eastAsia="pt-BR"/>
             </w:rPr>
           </w:pPr>
-          <w:hyperlink w:anchor="_Toc400643160" w:history="1">
+          <w:hyperlink w:anchor="_Toc400718467" w:history="1">
             <w:r>
               <w:rPr>
                 <w:rStyle w:val="Hyperlink"/>
@@ -5140,7 +5211,7 @@
                 <w:caps/>
                 <w:noProof/>
               </w:rPr>
-              <w:t>2.2.1 SOAP</w:t>
+              <w:t>2.2.2 WSDL</w:t>
             </w:r>
             <w:r>
               <w:rPr>
@@ -5161,7 +5232,7 @@
                 <w:noProof/>
                 <w:webHidden/>
               </w:rPr>
-              <w:instrText xml:space="preserve"> PAGEREF _Toc400643160 \h </w:instrText>
+              <w:instrText xml:space="preserve"> PAGEREF _Toc400718467 \h </w:instrText>
             </w:r>
             <w:r>
               <w:rPr>
@@ -5201,7 +5272,7 @@
               <w:lang w:eastAsia="pt-BR"/>
             </w:rPr>
           </w:pPr>
-          <w:hyperlink w:anchor="_Toc400643161" w:history="1">
+          <w:hyperlink w:anchor="_Toc400718468" w:history="1">
             <w:r>
               <w:rPr>
                 <w:rStyle w:val="Hyperlink"/>
@@ -5209,7 +5280,7 @@
                 <w:caps/>
                 <w:noProof/>
               </w:rPr>
-              <w:t>2.2.2 WSDL</w:t>
+              <w:t>2.2.3 UDDI</w:t>
             </w:r>
             <w:r>
               <w:rPr>
@@ -5230,7 +5301,7 @@
                 <w:noProof/>
                 <w:webHidden/>
               </w:rPr>
-              <w:instrText xml:space="preserve"> PAGEREF _Toc400643161 \h </w:instrText>
+              <w:instrText xml:space="preserve"> PAGEREF _Toc400718468 \h </w:instrText>
             </w:r>
             <w:r>
               <w:rPr>
@@ -5270,76 +5341,7 @@
               <w:lang w:eastAsia="pt-BR"/>
             </w:rPr>
           </w:pPr>
-          <w:hyperlink w:anchor="_Toc400643162" w:history="1">
-            <w:r>
-              <w:rPr>
-                <w:rStyle w:val="Hyperlink"/>
-                <w:rFonts w:ascii="Times New Roman" w:hAnsi="Times New Roman" w:cs="Times New Roman"/>
-                <w:caps/>
-                <w:noProof/>
-              </w:rPr>
-              <w:t>2.2.3 UDDI</w:t>
-            </w:r>
-            <w:r>
-              <w:rPr>
-                <w:noProof/>
-                <w:webHidden/>
-              </w:rPr>
-              <w:tab/>
-            </w:r>
-            <w:r>
-              <w:rPr>
-                <w:noProof/>
-                <w:webHidden/>
-              </w:rPr>
-              <w:fldChar w:fldCharType="begin"/>
-            </w:r>
-            <w:r>
-              <w:rPr>
-                <w:noProof/>
-                <w:webHidden/>
-              </w:rPr>
-              <w:instrText xml:space="preserve"> PAGEREF _Toc400643162 \h </w:instrText>
-            </w:r>
-            <w:r>
-              <w:rPr>
-                <w:noProof/>
-                <w:webHidden/>
-              </w:rPr>
-            </w:r>
-            <w:r>
-              <w:rPr>
-                <w:noProof/>
-                <w:webHidden/>
-              </w:rPr>
-              <w:fldChar w:fldCharType="separate"/>
-            </w:r>
-            <w:r>
-              <w:rPr>
-                <w:noProof/>
-                <w:webHidden/>
-              </w:rPr>
-              <w:t>21</w:t>
-            </w:r>
-            <w:r>
-              <w:rPr>
-                <w:noProof/>
-                <w:webHidden/>
-              </w:rPr>
-              <w:fldChar w:fldCharType="end"/>
-            </w:r>
-          </w:hyperlink>
-        </w:p>
-        <w:p>
-          <w:pPr>
-            <w:pStyle w:val="Sumrio1"/>
-            <w:rPr>
-              <w:rFonts w:eastAsiaTheme="minorEastAsia"/>
-              <w:noProof/>
-              <w:lang w:eastAsia="pt-BR"/>
-            </w:rPr>
-          </w:pPr>
-          <w:hyperlink w:anchor="_Toc400643163" w:history="1">
+          <w:hyperlink w:anchor="_Toc400718469" w:history="1">
             <w:r>
               <w:rPr>
                 <w:rStyle w:val="Hyperlink"/>
@@ -5385,7 +5387,7 @@
                 <w:noProof/>
                 <w:webHidden/>
               </w:rPr>
-              <w:instrText xml:space="preserve"> PAGEREF _Toc400643163 \h </w:instrText>
+              <w:instrText xml:space="preserve"> PAGEREF _Toc400718469 \h </w:instrText>
             </w:r>
             <w:r>
               <w:rPr>
@@ -5405,7 +5407,7 @@
                 <w:noProof/>
                 <w:webHidden/>
               </w:rPr>
-              <w:t>22</w:t>
+              <w:t>21</w:t>
             </w:r>
             <w:r>
               <w:rPr>
@@ -5425,7 +5427,7 @@
               <w:lang w:eastAsia="pt-BR"/>
             </w:rPr>
           </w:pPr>
-          <w:hyperlink w:anchor="_Toc400643164" w:history="1">
+          <w:hyperlink w:anchor="_Toc400718470" w:history="1">
             <w:r>
               <w:rPr>
                 <w:rStyle w:val="Hyperlink"/>
@@ -5471,7 +5473,7 @@
                 <w:noProof/>
                 <w:webHidden/>
               </w:rPr>
-              <w:instrText xml:space="preserve"> PAGEREF _Toc400643164 \h </w:instrText>
+              <w:instrText xml:space="preserve"> PAGEREF _Toc400718470 \h </w:instrText>
             </w:r>
             <w:r>
               <w:rPr>
@@ -5511,7 +5513,7 @@
               <w:lang w:eastAsia="pt-BR"/>
             </w:rPr>
           </w:pPr>
-          <w:hyperlink w:anchor="_Toc400643165" w:history="1">
+          <w:hyperlink w:anchor="_Toc400718471" w:history="1">
             <w:r>
               <w:rPr>
                 <w:rStyle w:val="Hyperlink"/>
@@ -5555,7 +5557,7 @@
                 <w:noProof/>
                 <w:webHidden/>
               </w:rPr>
-              <w:instrText xml:space="preserve"> PAGEREF _Toc400643165 \h </w:instrText>
+              <w:instrText xml:space="preserve"> PAGEREF _Toc400718471 \h </w:instrText>
             </w:r>
             <w:r>
               <w:rPr>
@@ -5595,7 +5597,7 @@
               <w:lang w:eastAsia="pt-BR"/>
             </w:rPr>
           </w:pPr>
-          <w:hyperlink w:anchor="_Toc400643166" w:history="1">
+          <w:hyperlink w:anchor="_Toc400718472" w:history="1">
             <w:r>
               <w:rPr>
                 <w:rStyle w:val="Hyperlink"/>
@@ -5641,7 +5643,7 @@
                 <w:noProof/>
                 <w:webHidden/>
               </w:rPr>
-              <w:instrText xml:space="preserve"> PAGEREF _Toc400643166 \h </w:instrText>
+              <w:instrText xml:space="preserve"> PAGEREF _Toc400718472 \h </w:instrText>
             </w:r>
             <w:r>
               <w:rPr>
@@ -5681,7 +5683,7 @@
               <w:lang w:eastAsia="pt-BR"/>
             </w:rPr>
           </w:pPr>
-          <w:hyperlink w:anchor="_Toc400643167" w:history="1">
+          <w:hyperlink w:anchor="_Toc400718473" w:history="1">
             <w:r>
               <w:rPr>
                 <w:rStyle w:val="Hyperlink"/>
@@ -5727,7 +5729,7 @@
                 <w:noProof/>
                 <w:webHidden/>
               </w:rPr>
-              <w:instrText xml:space="preserve"> PAGEREF _Toc400643167 \h </w:instrText>
+              <w:instrText xml:space="preserve"> PAGEREF _Toc400718473 \h </w:instrText>
             </w:r>
             <w:r>
               <w:rPr>
@@ -5767,7 +5769,260 @@
               <w:lang w:eastAsia="pt-BR"/>
             </w:rPr>
           </w:pPr>
-          <w:hyperlink w:anchor="_Toc400643168" w:history="1">
+          <w:hyperlink w:anchor="_Toc400718474" w:history="1">
+            <w:r>
+              <w:rPr>
+                <w:rStyle w:val="Hyperlink"/>
+                <w:rFonts w:ascii="Times New Roman" w:hAnsi="Times New Roman" w:cs="Times New Roman"/>
+                <w:caps/>
+                <w:noProof/>
+              </w:rPr>
+              <w:t>4.1.1</w:t>
+            </w:r>
+            <w:r>
+              <w:rPr>
+                <w:rFonts w:eastAsiaTheme="minorEastAsia"/>
+                <w:noProof/>
+                <w:lang w:eastAsia="pt-BR"/>
+              </w:rPr>
+              <w:tab/>
+            </w:r>
+            <w:r>
+              <w:rPr>
+                <w:rStyle w:val="Hyperlink"/>
+                <w:rFonts w:ascii="Times New Roman" w:hAnsi="Times New Roman" w:cs="Times New Roman"/>
+                <w:noProof/>
+              </w:rPr>
+              <w:t>Diagrama de Atividade</w:t>
+            </w:r>
+            <w:r>
+              <w:rPr>
+                <w:noProof/>
+                <w:webHidden/>
+              </w:rPr>
+              <w:tab/>
+            </w:r>
+            <w:r>
+              <w:rPr>
+                <w:noProof/>
+                <w:webHidden/>
+              </w:rPr>
+              <w:fldChar w:fldCharType="begin"/>
+            </w:r>
+            <w:r>
+              <w:rPr>
+                <w:noProof/>
+                <w:webHidden/>
+              </w:rPr>
+              <w:instrText xml:space="preserve"> PAGEREF _Toc400718474 \h </w:instrText>
+            </w:r>
+            <w:r>
+              <w:rPr>
+                <w:noProof/>
+                <w:webHidden/>
+              </w:rPr>
+            </w:r>
+            <w:r>
+              <w:rPr>
+                <w:noProof/>
+                <w:webHidden/>
+              </w:rPr>
+              <w:fldChar w:fldCharType="separate"/>
+            </w:r>
+            <w:r>
+              <w:rPr>
+                <w:noProof/>
+                <w:webHidden/>
+              </w:rPr>
+              <w:t>28</w:t>
+            </w:r>
+            <w:r>
+              <w:rPr>
+                <w:noProof/>
+                <w:webHidden/>
+              </w:rPr>
+              <w:fldChar w:fldCharType="end"/>
+            </w:r>
+          </w:hyperlink>
+        </w:p>
+        <w:p>
+          <w:pPr>
+            <w:pStyle w:val="Sumrio1"/>
+            <w:rPr>
+              <w:rFonts w:eastAsiaTheme="minorEastAsia"/>
+              <w:noProof/>
+              <w:lang w:eastAsia="pt-BR"/>
+            </w:rPr>
+          </w:pPr>
+          <w:hyperlink w:anchor="_Toc400718475" w:history="1">
+            <w:r>
+              <w:rPr>
+                <w:rStyle w:val="Hyperlink"/>
+                <w:rFonts w:ascii="Times New Roman" w:hAnsi="Times New Roman" w:cs="Times New Roman"/>
+                <w:noProof/>
+              </w:rPr>
+              <w:t>4.1.2</w:t>
+            </w:r>
+            <w:r>
+              <w:rPr>
+                <w:rFonts w:eastAsiaTheme="minorEastAsia"/>
+                <w:noProof/>
+                <w:lang w:eastAsia="pt-BR"/>
+              </w:rPr>
+              <w:tab/>
+            </w:r>
+            <w:r>
+              <w:rPr>
+                <w:rStyle w:val="Hyperlink"/>
+                <w:rFonts w:ascii="Times New Roman" w:hAnsi="Times New Roman" w:cs="Times New Roman"/>
+                <w:noProof/>
+              </w:rPr>
+              <w:t>Diagrama de Componentes</w:t>
+            </w:r>
+            <w:r>
+              <w:rPr>
+                <w:noProof/>
+                <w:webHidden/>
+              </w:rPr>
+              <w:tab/>
+            </w:r>
+            <w:r>
+              <w:rPr>
+                <w:noProof/>
+                <w:webHidden/>
+              </w:rPr>
+              <w:fldChar w:fldCharType="begin"/>
+            </w:r>
+            <w:r>
+              <w:rPr>
+                <w:noProof/>
+                <w:webHidden/>
+              </w:rPr>
+              <w:instrText xml:space="preserve"> PAGEREF _Toc400718475 \h </w:instrText>
+            </w:r>
+            <w:r>
+              <w:rPr>
+                <w:noProof/>
+                <w:webHidden/>
+              </w:rPr>
+            </w:r>
+            <w:r>
+              <w:rPr>
+                <w:noProof/>
+                <w:webHidden/>
+              </w:rPr>
+              <w:fldChar w:fldCharType="separate"/>
+            </w:r>
+            <w:r>
+              <w:rPr>
+                <w:noProof/>
+                <w:webHidden/>
+              </w:rPr>
+              <w:t>29</w:t>
+            </w:r>
+            <w:r>
+              <w:rPr>
+                <w:noProof/>
+                <w:webHidden/>
+              </w:rPr>
+              <w:fldChar w:fldCharType="end"/>
+            </w:r>
+          </w:hyperlink>
+        </w:p>
+        <w:p>
+          <w:pPr>
+            <w:pStyle w:val="Sumrio1"/>
+            <w:rPr>
+              <w:rFonts w:eastAsiaTheme="minorEastAsia"/>
+              <w:noProof/>
+              <w:lang w:eastAsia="pt-BR"/>
+            </w:rPr>
+          </w:pPr>
+          <w:hyperlink w:anchor="_Toc400718476" w:history="1">
+            <w:r>
+              <w:rPr>
+                <w:rStyle w:val="Hyperlink"/>
+                <w:rFonts w:ascii="Times New Roman" w:hAnsi="Times New Roman" w:cs="Times New Roman"/>
+                <w:noProof/>
+              </w:rPr>
+              <w:t>4.1.3</w:t>
+            </w:r>
+            <w:r>
+              <w:rPr>
+                <w:rFonts w:eastAsiaTheme="minorEastAsia"/>
+                <w:noProof/>
+                <w:lang w:eastAsia="pt-BR"/>
+              </w:rPr>
+              <w:tab/>
+            </w:r>
+            <w:r>
+              <w:rPr>
+                <w:rStyle w:val="Hyperlink"/>
+                <w:rFonts w:ascii="Times New Roman" w:hAnsi="Times New Roman" w:cs="Times New Roman"/>
+                <w:noProof/>
+              </w:rPr>
+              <w:t>Diagrama de Sequência</w:t>
+            </w:r>
+            <w:r>
+              <w:rPr>
+                <w:noProof/>
+                <w:webHidden/>
+              </w:rPr>
+              <w:tab/>
+            </w:r>
+            <w:r>
+              <w:rPr>
+                <w:noProof/>
+                <w:webHidden/>
+              </w:rPr>
+              <w:fldChar w:fldCharType="begin"/>
+            </w:r>
+            <w:r>
+              <w:rPr>
+                <w:noProof/>
+                <w:webHidden/>
+              </w:rPr>
+              <w:instrText xml:space="preserve"> PAGEREF _Toc400718476 \h </w:instrText>
+            </w:r>
+            <w:r>
+              <w:rPr>
+                <w:noProof/>
+                <w:webHidden/>
+              </w:rPr>
+            </w:r>
+            <w:r>
+              <w:rPr>
+                <w:noProof/>
+                <w:webHidden/>
+              </w:rPr>
+              <w:fldChar w:fldCharType="separate"/>
+            </w:r>
+            <w:r>
+              <w:rPr>
+                <w:noProof/>
+                <w:webHidden/>
+              </w:rPr>
+              <w:t>30</w:t>
+            </w:r>
+            <w:r>
+              <w:rPr>
+                <w:noProof/>
+                <w:webHidden/>
+              </w:rPr>
+              <w:fldChar w:fldCharType="end"/>
+            </w:r>
+          </w:hyperlink>
+        </w:p>
+        <w:p>
+          <w:pPr>
+            <w:pStyle w:val="Sumrio1"/>
+            <w:rPr>
+              <w:rFonts w:eastAsiaTheme="minorEastAsia"/>
+              <w:noProof/>
+              <w:lang w:eastAsia="pt-BR"/>
+            </w:rPr>
+          </w:pPr>
+          <w:hyperlink w:anchor="_Toc400718477" w:history="1">
             <w:r>
               <w:rPr>
                 <w:rStyle w:val="Hyperlink"/>
@@ -5813,7 +6068,7 @@
                 <w:noProof/>
                 <w:webHidden/>
               </w:rPr>
-              <w:instrText xml:space="preserve"> PAGEREF _Toc400643168 \h </w:instrText>
+              <w:instrText xml:space="preserve"> PAGEREF _Toc400718477 \h </w:instrText>
             </w:r>
             <w:r>
               <w:rPr>
@@ -5833,7 +6088,7 @@
                 <w:noProof/>
                 <w:webHidden/>
               </w:rPr>
-              <w:t>27</w:t>
+              <w:t>32</w:t>
             </w:r>
             <w:r>
               <w:rPr>
@@ -5853,7 +6108,7 @@
               <w:lang w:eastAsia="pt-BR"/>
             </w:rPr>
           </w:pPr>
-          <w:hyperlink w:anchor="_Toc400643169" w:history="1">
+          <w:hyperlink w:anchor="_Toc400718478" w:history="1">
             <w:r>
               <w:rPr>
                 <w:rStyle w:val="Hyperlink"/>
@@ -5899,7 +6154,7 @@
                 <w:noProof/>
                 <w:webHidden/>
               </w:rPr>
-              <w:instrText xml:space="preserve"> PAGEREF _Toc400643169 \h </w:instrText>
+              <w:instrText xml:space="preserve"> PAGEREF _Toc400718478 \h </w:instrText>
             </w:r>
             <w:r>
               <w:rPr>
@@ -5919,7 +6174,7 @@
                 <w:noProof/>
                 <w:webHidden/>
               </w:rPr>
-              <w:t>28</w:t>
+              <w:t>33</w:t>
             </w:r>
             <w:r>
               <w:rPr>
@@ -5939,7 +6194,7 @@
               <w:lang w:eastAsia="pt-BR"/>
             </w:rPr>
           </w:pPr>
-          <w:hyperlink w:anchor="_Toc400643170" w:history="1">
+          <w:hyperlink w:anchor="_Toc400718479" w:history="1">
             <w:r>
               <w:rPr>
                 <w:rStyle w:val="Hyperlink"/>
@@ -5968,7 +6223,7 @@
                 <w:noProof/>
                 <w:webHidden/>
               </w:rPr>
-              <w:instrText xml:space="preserve"> PAGEREF _Toc400643170 \h </w:instrText>
+              <w:instrText xml:space="preserve"> PAGEREF _Toc400718479 \h </w:instrText>
             </w:r>
             <w:r>
               <w:rPr>
@@ -5988,7 +6243,7 @@
                 <w:noProof/>
                 <w:webHidden/>
               </w:rPr>
-              <w:t>30</w:t>
+              <w:t>34</w:t>
             </w:r>
             <w:r>
               <w:rPr>
@@ -6011,13 +6266,6 @@
     </w:sdt>
     <w:p>
       <w:pPr>
-        <w:rPr>
-          <w:lang w:eastAsia="pt-BR"/>
-        </w:rPr>
-      </w:pPr>
-    </w:p>
-    <w:p>
-      <w:pPr>
         <w:jc w:val="both"/>
         <w:rPr>
           <w:rFonts w:ascii="Times New Roman" w:hAnsi="Times New Roman" w:cs="Times New Roman"/>
@@ -6061,8 +6309,8 @@
           <w:color w:val="auto"/>
         </w:rPr>
       </w:pPr>
-      <w:bookmarkStart w:id="0" w:name="_Toc357701053"/>
-      <w:bookmarkStart w:id="1" w:name="_Toc400643150"/>
+      <w:bookmarkStart w:id="1" w:name="_Toc357701053"/>
+      <w:bookmarkStart w:id="2" w:name="_Toc400718456"/>
       <w:r>
         <w:rPr>
           <w:rFonts w:ascii="Times New Roman" w:hAnsi="Times New Roman" w:cs="Times New Roman"/>
@@ -6071,8 +6319,8 @@
         <w:lastRenderedPageBreak/>
         <w:t>INTRODUÇÃO</w:t>
       </w:r>
-      <w:bookmarkEnd w:id="0"/>
       <w:bookmarkEnd w:id="1"/>
+      <w:bookmarkEnd w:id="2"/>
     </w:p>
     <w:p>
       <w:pPr>
@@ -6686,7 +6934,7 @@
           <w:color w:val="auto"/>
         </w:rPr>
       </w:pPr>
-      <w:bookmarkStart w:id="2" w:name="_Toc400643151"/>
+      <w:bookmarkStart w:id="3" w:name="_Toc400718457"/>
       <w:r>
         <w:rPr>
           <w:rFonts w:ascii="Times New Roman" w:hAnsi="Times New Roman" w:cs="Times New Roman"/>
@@ -6696,7 +6944,7 @@
         </w:rPr>
         <w:t>Definição do Problema</w:t>
       </w:r>
-      <w:bookmarkEnd w:id="2"/>
+      <w:bookmarkEnd w:id="3"/>
     </w:p>
     <w:p>
       <w:pPr>
@@ -7100,7 +7348,7 @@
           <w:color w:val="auto"/>
         </w:rPr>
       </w:pPr>
-      <w:bookmarkStart w:id="3" w:name="_Toc400643152"/>
+      <w:bookmarkStart w:id="4" w:name="_Toc400718458"/>
       <w:r>
         <w:rPr>
           <w:rFonts w:ascii="Times New Roman" w:hAnsi="Times New Roman" w:cs="Times New Roman"/>
@@ -7110,7 +7358,7 @@
         </w:rPr>
         <w:t>JUSTIFICATIVA</w:t>
       </w:r>
-      <w:bookmarkEnd w:id="3"/>
+      <w:bookmarkEnd w:id="4"/>
     </w:p>
     <w:p>
       <w:pPr>
@@ -7149,16 +7397,16 @@
           <w:color w:val="auto"/>
         </w:rPr>
       </w:pPr>
-      <w:bookmarkStart w:id="4" w:name="_Toc400643153"/>
+      <w:bookmarkStart w:id="5" w:name="_Toc400718459"/>
       <w:r>
         <w:rPr>
           <w:rFonts w:ascii="Times New Roman" w:hAnsi="Times New Roman" w:cs="Times New Roman"/>
           <w:b w:val="0"/>
           <w:color w:val="auto"/>
         </w:rPr>
-        <w:t>OBJETIVOS</w:t>
-      </w:r>
-      <w:bookmarkEnd w:id="4"/>
+        <w:t>OBJETIVO</w:t>
+      </w:r>
+      <w:bookmarkEnd w:id="5"/>
     </w:p>
     <w:p>
       <w:pPr>
@@ -7256,18 +7504,20 @@
         <w:ind w:left="284" w:hanging="284"/>
         <w:rPr>
           <w:rFonts w:ascii="Times New Roman" w:hAnsi="Times New Roman" w:cs="Times New Roman"/>
+          <w:b w:val="0"/>
           <w:color w:val="auto"/>
         </w:rPr>
       </w:pPr>
-      <w:bookmarkStart w:id="5" w:name="_Toc400643154"/>
-      <w:r>
-        <w:rPr>
-          <w:rFonts w:ascii="Times New Roman" w:hAnsi="Times New Roman" w:cs="Times New Roman"/>
+      <w:bookmarkStart w:id="6" w:name="_Toc400718460"/>
+      <w:r>
+        <w:rPr>
+          <w:rFonts w:ascii="Times New Roman" w:hAnsi="Times New Roman" w:cs="Times New Roman"/>
+          <w:b w:val="0"/>
           <w:color w:val="auto"/>
         </w:rPr>
-        <w:t>Objetivos Específicos</w:t>
-      </w:r>
-      <w:bookmarkEnd w:id="5"/>
+        <w:t>OBJETIVOS ESPECÍFICOS</w:t>
+      </w:r>
+      <w:bookmarkEnd w:id="6"/>
     </w:p>
     <w:p>
       <w:pPr>
@@ -7514,7 +7764,7 @@
           <w:color w:val="auto"/>
         </w:rPr>
       </w:pPr>
-      <w:bookmarkStart w:id="6" w:name="_Toc400643155"/>
+      <w:bookmarkStart w:id="7" w:name="_Toc400718461"/>
       <w:r>
         <w:rPr>
           <w:rFonts w:ascii="Times New Roman" w:hAnsi="Times New Roman" w:cs="Times New Roman"/>
@@ -7524,7 +7774,7 @@
         <w:lastRenderedPageBreak/>
         <w:t>MOTIVAÇÃO</w:t>
       </w:r>
-      <w:bookmarkEnd w:id="6"/>
+      <w:bookmarkEnd w:id="7"/>
     </w:p>
     <w:p>
       <w:pPr>
@@ -7786,7 +8036,7 @@
           <w:color w:val="auto"/>
         </w:rPr>
       </w:pPr>
-      <w:bookmarkStart w:id="7" w:name="_Toc400643156"/>
+      <w:bookmarkStart w:id="8" w:name="_Toc400718462"/>
       <w:r>
         <w:rPr>
           <w:rFonts w:ascii="Times New Roman" w:hAnsi="Times New Roman" w:cs="Times New Roman"/>
@@ -7796,7 +8046,7 @@
         </w:rPr>
         <w:t>Estrutura da monografia</w:t>
       </w:r>
-      <w:bookmarkEnd w:id="7"/>
+      <w:bookmarkEnd w:id="8"/>
     </w:p>
     <w:p>
       <w:pPr>
@@ -7863,6 +8113,15 @@
           <w:lang w:eastAsia="pt-BR"/>
         </w:rPr>
         <w:t>de SOA</w:t>
+      </w:r>
+      <w:r>
+        <w:rPr>
+          <w:rFonts w:ascii="Times New Roman" w:eastAsia="Times New Roman" w:hAnsi="Times New Roman" w:cs="Times New Roman"/>
+          <w:sz w:val="24"/>
+          <w:szCs w:val="24"/>
+          <w:lang w:eastAsia="pt-BR"/>
+        </w:rPr>
+        <w:t xml:space="preserve"> e trabalhos relacionados</w:t>
       </w:r>
       <w:r>
         <w:rPr>
@@ -8032,7 +8291,7 @@
           <w:color w:val="auto"/>
         </w:rPr>
       </w:pPr>
-      <w:bookmarkStart w:id="8" w:name="_Toc400643157"/>
+      <w:bookmarkStart w:id="9" w:name="_Toc400718463"/>
       <w:r>
         <w:rPr>
           <w:rFonts w:ascii="Times New Roman" w:hAnsi="Times New Roman" w:cs="Times New Roman"/>
@@ -8055,7 +8314,7 @@
         </w:rPr>
         <w:t xml:space="preserve"> TEÓRICO</w:t>
       </w:r>
-      <w:bookmarkEnd w:id="8"/>
+      <w:bookmarkEnd w:id="9"/>
     </w:p>
     <w:p>
       <w:pPr>
@@ -8113,7 +8372,7 @@
           <w:color w:val="auto"/>
         </w:rPr>
       </w:pPr>
-      <w:bookmarkStart w:id="9" w:name="_Toc400643158"/>
+      <w:bookmarkStart w:id="10" w:name="_Toc400718464"/>
       <w:r>
         <w:rPr>
           <w:rFonts w:ascii="Times New Roman" w:hAnsi="Times New Roman" w:cs="Times New Roman"/>
@@ -8123,7 +8382,7 @@
         </w:rPr>
         <w:t>Arquitetura Orientada a Serviço</w:t>
       </w:r>
-      <w:bookmarkEnd w:id="9"/>
+      <w:bookmarkEnd w:id="10"/>
       <w:r>
         <w:rPr>
           <w:rFonts w:ascii="Times New Roman" w:hAnsi="Times New Roman" w:cs="Times New Roman"/>
@@ -8209,7 +8468,7 @@
                       <w:szCs w:val="22"/>
                     </w:rPr>
                   </w:pPr>
-                  <w:bookmarkStart w:id="10" w:name="_Toc400642993"/>
+                  <w:bookmarkStart w:id="11" w:name="_Toc400642993"/>
                   <w:r>
                     <w:rPr>
                       <w:rFonts w:ascii="Times New Roman" w:hAnsi="Times New Roman" w:cs="Times New Roman"/>
@@ -8312,7 +8571,7 @@
                     </w:rPr>
                     <w:t>.</w:t>
                   </w:r>
-                  <w:bookmarkEnd w:id="10"/>
+                  <w:bookmarkEnd w:id="11"/>
                 </w:p>
               </w:txbxContent>
             </v:textbox>
@@ -8329,7 +8588,7 @@
           <w:lang w:eastAsia="pt-BR"/>
         </w:rPr>
         <w:drawing>
-          <wp:anchor distT="0" distB="0" distL="114300" distR="114300" simplePos="0" relativeHeight="251656192" behindDoc="0" locked="0" layoutInCell="1" allowOverlap="1" wp14:anchorId="5EB0FACD" wp14:editId="4692685C">
+          <wp:anchor distT="0" distB="0" distL="114300" distR="114300" simplePos="0" relativeHeight="251650048" behindDoc="0" locked="0" layoutInCell="1" allowOverlap="1" wp14:anchorId="5EB0FACD" wp14:editId="4692685C">
             <wp:simplePos x="0" y="0"/>
             <wp:positionH relativeFrom="column">
               <wp:posOffset>1905</wp:posOffset>
@@ -9353,18 +9612,6 @@
     </w:p>
     <w:p>
       <w:pPr>
-        <w:spacing w:line="360" w:lineRule="auto"/>
-        <w:ind w:firstLine="709"/>
-        <w:jc w:val="both"/>
-        <w:rPr>
-          <w:rFonts w:ascii="Times New Roman" w:hAnsi="Times New Roman" w:cs="Times New Roman"/>
-          <w:sz w:val="24"/>
-          <w:szCs w:val="24"/>
-        </w:rPr>
-      </w:pPr>
-    </w:p>
-    <w:p>
-      <w:pPr>
         <w:pStyle w:val="Ttulo1"/>
         <w:numPr>
           <w:ilvl w:val="1"/>
@@ -9379,7 +9626,7 @@
           <w:color w:val="auto"/>
         </w:rPr>
       </w:pPr>
-      <w:bookmarkStart w:id="11" w:name="_Toc400643159"/>
+      <w:bookmarkStart w:id="12" w:name="_Toc400718465"/>
       <w:r>
         <w:rPr>
           <w:rFonts w:ascii="Times New Roman" w:hAnsi="Times New Roman" w:cs="Times New Roman"/>
@@ -9389,7 +9636,7 @@
         </w:rPr>
         <w:t>Web Services</w:t>
       </w:r>
-      <w:bookmarkEnd w:id="11"/>
+      <w:bookmarkEnd w:id="12"/>
     </w:p>
     <w:p>
       <w:pPr>
@@ -9576,69 +9823,78 @@
           <w:szCs w:val="24"/>
           <w:lang w:eastAsia="pt-BR"/>
         </w:rPr>
+        <w:t xml:space="preserve">A demanda por soluções de negócios integradas e distribuídas cresce a cada dia, e a teoria de </w:t>
+      </w:r>
+      <w:r>
+        <w:rPr>
+          <w:rFonts w:ascii="Times New Roman" w:eastAsia="Times New Roman" w:hAnsi="Times New Roman" w:cs="Times New Roman"/>
+          <w:i/>
+          <w:sz w:val="24"/>
+          <w:szCs w:val="24"/>
+          <w:lang w:eastAsia="pt-BR"/>
+        </w:rPr>
+        <w:t>w</w:t>
+      </w:r>
+      <w:r>
+        <w:rPr>
+          <w:rFonts w:ascii="Times New Roman" w:eastAsia="Times New Roman" w:hAnsi="Times New Roman" w:cs="Times New Roman"/>
+          <w:i/>
+          <w:sz w:val="24"/>
+          <w:szCs w:val="24"/>
+          <w:lang w:eastAsia="pt-BR"/>
+        </w:rPr>
+        <w:t xml:space="preserve">eb </w:t>
+      </w:r>
+      <w:proofErr w:type="spellStart"/>
+      <w:r>
+        <w:rPr>
+          <w:rFonts w:ascii="Times New Roman" w:eastAsia="Times New Roman" w:hAnsi="Times New Roman" w:cs="Times New Roman"/>
+          <w:i/>
+          <w:sz w:val="24"/>
+          <w:szCs w:val="24"/>
+          <w:lang w:eastAsia="pt-BR"/>
+        </w:rPr>
+        <w:t>s</w:t>
+      </w:r>
+      <w:r>
+        <w:rPr>
+          <w:rFonts w:ascii="Times New Roman" w:eastAsia="Times New Roman" w:hAnsi="Times New Roman" w:cs="Times New Roman"/>
+          <w:i/>
+          <w:sz w:val="24"/>
+          <w:szCs w:val="24"/>
+          <w:lang w:eastAsia="pt-BR"/>
+        </w:rPr>
+        <w:t>ervices</w:t>
+      </w:r>
+      <w:proofErr w:type="spellEnd"/>
+      <w:r>
+        <w:rPr>
+          <w:rFonts w:ascii="Times New Roman" w:eastAsia="Times New Roman" w:hAnsi="Times New Roman" w:cs="Times New Roman"/>
+          <w:i/>
+          <w:sz w:val="24"/>
+          <w:szCs w:val="24"/>
+          <w:lang w:eastAsia="pt-BR"/>
+        </w:rPr>
+        <w:t xml:space="preserve"> </w:t>
+      </w:r>
+      <w:r>
+        <w:rPr>
+          <w:rFonts w:ascii="Times New Roman" w:eastAsia="Times New Roman" w:hAnsi="Times New Roman" w:cs="Times New Roman"/>
+          <w:sz w:val="24"/>
+          <w:szCs w:val="24"/>
+          <w:lang w:eastAsia="pt-BR"/>
+        </w:rPr>
+        <w:t xml:space="preserve">vem ao encontro dessas necessidades para dar uma solução definitiva quanto a forma de se materializar novas estratégias de negócio orientada a </w:t>
+      </w:r>
+      <w:r>
+        <w:rPr>
+          <w:rFonts w:ascii="Times New Roman" w:eastAsia="Times New Roman" w:hAnsi="Times New Roman" w:cs="Times New Roman"/>
+          <w:sz w:val="24"/>
+          <w:szCs w:val="24"/>
+          <w:lang w:eastAsia="pt-BR"/>
+        </w:rPr>
         <w:lastRenderedPageBreak/>
-        <w:t xml:space="preserve">A demanda por soluções de negócios integradas e distribuídas cresce a cada dia, e a teoria de </w:t>
-      </w:r>
-      <w:r>
-        <w:rPr>
-          <w:rFonts w:ascii="Times New Roman" w:eastAsia="Times New Roman" w:hAnsi="Times New Roman" w:cs="Times New Roman"/>
-          <w:i/>
-          <w:sz w:val="24"/>
-          <w:szCs w:val="24"/>
-          <w:lang w:eastAsia="pt-BR"/>
-        </w:rPr>
-        <w:t>w</w:t>
-      </w:r>
-      <w:r>
-        <w:rPr>
-          <w:rFonts w:ascii="Times New Roman" w:eastAsia="Times New Roman" w:hAnsi="Times New Roman" w:cs="Times New Roman"/>
-          <w:i/>
-          <w:sz w:val="24"/>
-          <w:szCs w:val="24"/>
-          <w:lang w:eastAsia="pt-BR"/>
-        </w:rPr>
-        <w:t xml:space="preserve">eb </w:t>
-      </w:r>
-      <w:proofErr w:type="spellStart"/>
-      <w:r>
-        <w:rPr>
-          <w:rFonts w:ascii="Times New Roman" w:eastAsia="Times New Roman" w:hAnsi="Times New Roman" w:cs="Times New Roman"/>
-          <w:i/>
-          <w:sz w:val="24"/>
-          <w:szCs w:val="24"/>
-          <w:lang w:eastAsia="pt-BR"/>
-        </w:rPr>
-        <w:t>s</w:t>
-      </w:r>
-      <w:r>
-        <w:rPr>
-          <w:rFonts w:ascii="Times New Roman" w:eastAsia="Times New Roman" w:hAnsi="Times New Roman" w:cs="Times New Roman"/>
-          <w:i/>
-          <w:sz w:val="24"/>
-          <w:szCs w:val="24"/>
-          <w:lang w:eastAsia="pt-BR"/>
-        </w:rPr>
-        <w:t>ervices</w:t>
-      </w:r>
-      <w:proofErr w:type="spellEnd"/>
-      <w:r>
-        <w:rPr>
-          <w:rFonts w:ascii="Times New Roman" w:eastAsia="Times New Roman" w:hAnsi="Times New Roman" w:cs="Times New Roman"/>
-          <w:i/>
-          <w:sz w:val="24"/>
-          <w:szCs w:val="24"/>
-          <w:lang w:eastAsia="pt-BR"/>
-        </w:rPr>
-        <w:t xml:space="preserve"> </w:t>
-      </w:r>
-      <w:r>
-        <w:rPr>
-          <w:rFonts w:ascii="Times New Roman" w:eastAsia="Times New Roman" w:hAnsi="Times New Roman" w:cs="Times New Roman"/>
-          <w:sz w:val="24"/>
-          <w:szCs w:val="24"/>
-          <w:lang w:eastAsia="pt-BR"/>
-        </w:rPr>
-        <w:t>vem ao encontro dessas necessidades para dar uma solução definitiva quanto a forma de se materializar novas estratégias de negócio orientada a serviço</w:t>
+        <w:t>serviço</w:t>
       </w:r>
       <w:r>
         <w:rPr>
@@ -10146,7 +10402,7 @@
           <w:color w:val="auto"/>
         </w:rPr>
       </w:pPr>
-      <w:bookmarkStart w:id="12" w:name="_Toc400643160"/>
+      <w:bookmarkStart w:id="13" w:name="_Toc400718466"/>
       <w:r>
         <w:rPr>
           <w:rFonts w:ascii="Times New Roman" w:hAnsi="Times New Roman" w:cs="Times New Roman"/>
@@ -10156,7 +10412,7 @@
         </w:rPr>
         <w:t>2.2.1 SOAP</w:t>
       </w:r>
-      <w:bookmarkEnd w:id="12"/>
+      <w:bookmarkEnd w:id="13"/>
     </w:p>
     <w:p>
       <w:pPr>
@@ -10473,7 +10729,7 @@
           <w:lang w:eastAsia="pt-BR"/>
         </w:rPr>
         <w:drawing>
-          <wp:anchor distT="0" distB="0" distL="114300" distR="114300" simplePos="0" relativeHeight="251661312" behindDoc="0" locked="0" layoutInCell="1" allowOverlap="1" wp14:anchorId="2D006FF3" wp14:editId="04D38D74">
+          <wp:anchor distT="0" distB="0" distL="114300" distR="114300" simplePos="0" relativeHeight="251651072" behindDoc="0" locked="0" layoutInCell="1" allowOverlap="1" wp14:anchorId="2D006FF3" wp14:editId="04D38D74">
             <wp:simplePos x="0" y="0"/>
             <wp:positionH relativeFrom="column">
               <wp:posOffset>872490</wp:posOffset>
@@ -10576,7 +10832,7 @@
                       <w:lang w:eastAsia="pt-BR"/>
                     </w:rPr>
                   </w:pPr>
-                  <w:bookmarkStart w:id="13" w:name="_Toc400642994"/>
+                  <w:bookmarkStart w:id="14" w:name="_Toc400642994"/>
                   <w:r>
                     <w:rPr>
                       <w:rFonts w:ascii="Times New Roman" w:eastAsia="Times New Roman" w:hAnsi="Times New Roman" w:cs="Times New Roman"/>
@@ -10662,7 +10918,7 @@
                     </w:rPr>
                     <w:t>. Estrutura de um Envelope SOAP (MARZULLO, 2009).</w:t>
                   </w:r>
-                  <w:bookmarkEnd w:id="13"/>
+                  <w:bookmarkEnd w:id="14"/>
                 </w:p>
               </w:txbxContent>
             </v:textbox>
@@ -10792,188 +11048,197 @@
           <w:szCs w:val="24"/>
           <w:lang w:eastAsia="pt-BR"/>
         </w:rPr>
+        <w:t>Como mostra</w:t>
+      </w:r>
+      <w:r>
+        <w:rPr>
+          <w:rFonts w:ascii="Times New Roman" w:eastAsia="Times New Roman" w:hAnsi="Times New Roman" w:cs="Times New Roman"/>
+          <w:sz w:val="24"/>
+          <w:szCs w:val="24"/>
+          <w:lang w:eastAsia="pt-BR"/>
+        </w:rPr>
+        <w:t>do</w:t>
+      </w:r>
+      <w:r>
+        <w:rPr>
+          <w:rFonts w:ascii="Times New Roman" w:eastAsia="Times New Roman" w:hAnsi="Times New Roman" w:cs="Times New Roman"/>
+          <w:sz w:val="24"/>
+          <w:szCs w:val="24"/>
+          <w:lang w:eastAsia="pt-BR"/>
+        </w:rPr>
+        <w:t xml:space="preserve"> na Figura </w:t>
+      </w:r>
+      <w:r>
+        <w:rPr>
+          <w:rFonts w:ascii="Times New Roman" w:eastAsia="Times New Roman" w:hAnsi="Times New Roman" w:cs="Times New Roman"/>
+          <w:b/>
+          <w:sz w:val="24"/>
+          <w:szCs w:val="24"/>
+          <w:lang w:eastAsia="pt-BR"/>
+        </w:rPr>
+        <w:t>2</w:t>
+      </w:r>
+      <w:r>
+        <w:rPr>
+          <w:rFonts w:ascii="Times New Roman" w:eastAsia="Times New Roman" w:hAnsi="Times New Roman" w:cs="Times New Roman"/>
+          <w:sz w:val="24"/>
+          <w:szCs w:val="24"/>
+          <w:lang w:eastAsia="pt-BR"/>
+        </w:rPr>
+        <w:t xml:space="preserve">, o elemento envelope é obrigatório, </w:t>
+      </w:r>
+      <w:r>
+        <w:rPr>
+          <w:rFonts w:ascii="Times New Roman" w:eastAsia="Times New Roman" w:hAnsi="Times New Roman" w:cs="Times New Roman"/>
+          <w:sz w:val="24"/>
+          <w:szCs w:val="24"/>
+          <w:lang w:eastAsia="pt-BR"/>
+        </w:rPr>
+        <w:t>ele</w:t>
+      </w:r>
+      <w:r>
+        <w:rPr>
+          <w:rFonts w:ascii="Times New Roman" w:eastAsia="Times New Roman" w:hAnsi="Times New Roman" w:cs="Times New Roman"/>
+          <w:sz w:val="24"/>
+          <w:szCs w:val="24"/>
+          <w:lang w:eastAsia="pt-BR"/>
+        </w:rPr>
+        <w:t xml:space="preserve"> define a raiz da mensagem e determina como o documento XML é transportado em uma mensagem</w:t>
+      </w:r>
+      <w:r>
+        <w:rPr>
+          <w:rFonts w:ascii="Times New Roman" w:eastAsia="Times New Roman" w:hAnsi="Times New Roman" w:cs="Times New Roman"/>
+          <w:sz w:val="24"/>
+          <w:szCs w:val="24"/>
+          <w:lang w:eastAsia="pt-BR"/>
+        </w:rPr>
+        <w:t xml:space="preserve"> </w:t>
+      </w:r>
+      <w:r>
+        <w:rPr>
+          <w:rFonts w:ascii="Times New Roman" w:eastAsia="Times New Roman" w:hAnsi="Times New Roman" w:cs="Times New Roman"/>
+          <w:sz w:val="24"/>
+          <w:szCs w:val="24"/>
+          <w:lang w:eastAsia="pt-BR"/>
+        </w:rPr>
+        <w:t xml:space="preserve">SOAP e como deve ser traduzida </w:t>
+      </w:r>
+      <w:proofErr w:type="gramStart"/>
+      <w:r>
+        <w:rPr>
+          <w:rFonts w:ascii="Times New Roman" w:eastAsia="Times New Roman" w:hAnsi="Times New Roman" w:cs="Times New Roman"/>
+          <w:sz w:val="24"/>
+          <w:szCs w:val="24"/>
+          <w:lang w:eastAsia="pt-BR"/>
+        </w:rPr>
+        <w:t xml:space="preserve">pelo </w:t>
+      </w:r>
+      <w:r>
+        <w:rPr>
+          <w:rFonts w:ascii="Times New Roman" w:eastAsia="Times New Roman" w:hAnsi="Times New Roman" w:cs="Times New Roman"/>
+          <w:i/>
+          <w:sz w:val="24"/>
+          <w:szCs w:val="24"/>
+          <w:lang w:eastAsia="pt-BR"/>
+        </w:rPr>
+        <w:t>web</w:t>
+      </w:r>
+      <w:proofErr w:type="gramEnd"/>
+      <w:r>
+        <w:rPr>
+          <w:rFonts w:ascii="Times New Roman" w:eastAsia="Times New Roman" w:hAnsi="Times New Roman" w:cs="Times New Roman"/>
+          <w:i/>
+          <w:sz w:val="24"/>
+          <w:szCs w:val="24"/>
+          <w:lang w:eastAsia="pt-BR"/>
+        </w:rPr>
+        <w:t xml:space="preserve"> </w:t>
+      </w:r>
+      <w:proofErr w:type="spellStart"/>
+      <w:r>
+        <w:rPr>
+          <w:rFonts w:ascii="Times New Roman" w:eastAsia="Times New Roman" w:hAnsi="Times New Roman" w:cs="Times New Roman"/>
+          <w:i/>
+          <w:sz w:val="24"/>
+          <w:szCs w:val="24"/>
+          <w:lang w:eastAsia="pt-BR"/>
+        </w:rPr>
+        <w:t>service</w:t>
+      </w:r>
+      <w:proofErr w:type="spellEnd"/>
+      <w:r>
+        <w:rPr>
+          <w:rFonts w:ascii="Times New Roman" w:eastAsia="Times New Roman" w:hAnsi="Times New Roman" w:cs="Times New Roman"/>
+          <w:sz w:val="24"/>
+          <w:szCs w:val="24"/>
+          <w:lang w:eastAsia="pt-BR"/>
+        </w:rPr>
+        <w:t xml:space="preserve"> no serviço real</w:t>
+      </w:r>
+      <w:r>
+        <w:rPr>
+          <w:rFonts w:ascii="Times New Roman" w:eastAsia="Times New Roman" w:hAnsi="Times New Roman" w:cs="Times New Roman"/>
+          <w:sz w:val="24"/>
+          <w:szCs w:val="24"/>
+          <w:lang w:eastAsia="pt-BR"/>
+        </w:rPr>
+        <w:t xml:space="preserve">. </w:t>
+      </w:r>
+      <w:r>
+        <w:rPr>
+          <w:rFonts w:ascii="Times New Roman" w:eastAsia="Times New Roman" w:hAnsi="Times New Roman" w:cs="Times New Roman"/>
+          <w:sz w:val="24"/>
+          <w:szCs w:val="24"/>
+          <w:lang w:eastAsia="pt-BR"/>
+        </w:rPr>
+        <w:t xml:space="preserve">O conceito de </w:t>
+      </w:r>
+      <w:r>
+        <w:rPr>
+          <w:rFonts w:ascii="Times New Roman" w:eastAsia="Times New Roman" w:hAnsi="Times New Roman" w:cs="Times New Roman"/>
+          <w:i/>
+          <w:sz w:val="24"/>
+          <w:szCs w:val="24"/>
+          <w:lang w:eastAsia="pt-BR"/>
+        </w:rPr>
+        <w:t>Header</w:t>
+      </w:r>
+      <w:r>
+        <w:rPr>
+          <w:rFonts w:ascii="Times New Roman" w:eastAsia="Times New Roman" w:hAnsi="Times New Roman" w:cs="Times New Roman"/>
+          <w:sz w:val="24"/>
+          <w:szCs w:val="24"/>
+          <w:lang w:eastAsia="pt-BR"/>
+        </w:rPr>
+        <w:t xml:space="preserve"> é definido como um</w:t>
+      </w:r>
+      <w:r>
+        <w:rPr>
+          <w:rFonts w:ascii="Times New Roman" w:eastAsia="Times New Roman" w:hAnsi="Times New Roman" w:cs="Times New Roman"/>
+          <w:sz w:val="24"/>
+          <w:szCs w:val="24"/>
+          <w:lang w:eastAsia="pt-BR"/>
+        </w:rPr>
+        <w:t xml:space="preserve"> </w:t>
+      </w:r>
+      <w:r>
+        <w:rPr>
+          <w:rFonts w:ascii="Times New Roman" w:eastAsia="Times New Roman" w:hAnsi="Times New Roman" w:cs="Times New Roman"/>
+          <w:sz w:val="24"/>
+          <w:szCs w:val="24"/>
+          <w:lang w:eastAsia="pt-BR"/>
+        </w:rPr>
+        <w:t xml:space="preserve">cabeçalho opcional. Ele transporta informações adicionais, por </w:t>
+      </w:r>
+      <w:r>
+        <w:rPr>
+          <w:rFonts w:ascii="Times New Roman" w:eastAsia="Times New Roman" w:hAnsi="Times New Roman" w:cs="Times New Roman"/>
+          <w:sz w:val="24"/>
+          <w:szCs w:val="24"/>
+          <w:lang w:eastAsia="pt-BR"/>
+        </w:rPr>
         <w:lastRenderedPageBreak/>
-        <w:t>Como mostra</w:t>
-      </w:r>
-      <w:r>
-        <w:rPr>
-          <w:rFonts w:ascii="Times New Roman" w:eastAsia="Times New Roman" w:hAnsi="Times New Roman" w:cs="Times New Roman"/>
-          <w:sz w:val="24"/>
-          <w:szCs w:val="24"/>
-          <w:lang w:eastAsia="pt-BR"/>
-        </w:rPr>
-        <w:t>do</w:t>
-      </w:r>
-      <w:r>
-        <w:rPr>
-          <w:rFonts w:ascii="Times New Roman" w:eastAsia="Times New Roman" w:hAnsi="Times New Roman" w:cs="Times New Roman"/>
-          <w:sz w:val="24"/>
-          <w:szCs w:val="24"/>
-          <w:lang w:eastAsia="pt-BR"/>
-        </w:rPr>
-        <w:t xml:space="preserve"> na Figura </w:t>
-      </w:r>
-      <w:r>
-        <w:rPr>
-          <w:rFonts w:ascii="Times New Roman" w:eastAsia="Times New Roman" w:hAnsi="Times New Roman" w:cs="Times New Roman"/>
-          <w:b/>
-          <w:sz w:val="24"/>
-          <w:szCs w:val="24"/>
-          <w:lang w:eastAsia="pt-BR"/>
-        </w:rPr>
-        <w:t>2</w:t>
-      </w:r>
-      <w:r>
-        <w:rPr>
-          <w:rFonts w:ascii="Times New Roman" w:eastAsia="Times New Roman" w:hAnsi="Times New Roman" w:cs="Times New Roman"/>
-          <w:sz w:val="24"/>
-          <w:szCs w:val="24"/>
-          <w:lang w:eastAsia="pt-BR"/>
-        </w:rPr>
-        <w:t xml:space="preserve">, o elemento envelope é obrigatório, </w:t>
-      </w:r>
-      <w:r>
-        <w:rPr>
-          <w:rFonts w:ascii="Times New Roman" w:eastAsia="Times New Roman" w:hAnsi="Times New Roman" w:cs="Times New Roman"/>
-          <w:sz w:val="24"/>
-          <w:szCs w:val="24"/>
-          <w:lang w:eastAsia="pt-BR"/>
-        </w:rPr>
-        <w:t>ele</w:t>
-      </w:r>
-      <w:r>
-        <w:rPr>
-          <w:rFonts w:ascii="Times New Roman" w:eastAsia="Times New Roman" w:hAnsi="Times New Roman" w:cs="Times New Roman"/>
-          <w:sz w:val="24"/>
-          <w:szCs w:val="24"/>
-          <w:lang w:eastAsia="pt-BR"/>
-        </w:rPr>
-        <w:t xml:space="preserve"> define a raiz da mensagem e determina como o documento XML é transportado em uma mensagem</w:t>
-      </w:r>
-      <w:r>
-        <w:rPr>
-          <w:rFonts w:ascii="Times New Roman" w:eastAsia="Times New Roman" w:hAnsi="Times New Roman" w:cs="Times New Roman"/>
-          <w:sz w:val="24"/>
-          <w:szCs w:val="24"/>
-          <w:lang w:eastAsia="pt-BR"/>
-        </w:rPr>
-        <w:t xml:space="preserve"> </w:t>
-      </w:r>
-      <w:r>
-        <w:rPr>
-          <w:rFonts w:ascii="Times New Roman" w:eastAsia="Times New Roman" w:hAnsi="Times New Roman" w:cs="Times New Roman"/>
-          <w:sz w:val="24"/>
-          <w:szCs w:val="24"/>
-          <w:lang w:eastAsia="pt-BR"/>
-        </w:rPr>
-        <w:t xml:space="preserve">SOAP e como deve ser traduzida </w:t>
-      </w:r>
-      <w:proofErr w:type="gramStart"/>
-      <w:r>
-        <w:rPr>
-          <w:rFonts w:ascii="Times New Roman" w:eastAsia="Times New Roman" w:hAnsi="Times New Roman" w:cs="Times New Roman"/>
-          <w:sz w:val="24"/>
-          <w:szCs w:val="24"/>
-          <w:lang w:eastAsia="pt-BR"/>
-        </w:rPr>
-        <w:t xml:space="preserve">pelo </w:t>
-      </w:r>
-      <w:r>
-        <w:rPr>
-          <w:rFonts w:ascii="Times New Roman" w:eastAsia="Times New Roman" w:hAnsi="Times New Roman" w:cs="Times New Roman"/>
-          <w:i/>
-          <w:sz w:val="24"/>
-          <w:szCs w:val="24"/>
-          <w:lang w:eastAsia="pt-BR"/>
-        </w:rPr>
-        <w:t>web</w:t>
-      </w:r>
-      <w:proofErr w:type="gramEnd"/>
-      <w:r>
-        <w:rPr>
-          <w:rFonts w:ascii="Times New Roman" w:eastAsia="Times New Roman" w:hAnsi="Times New Roman" w:cs="Times New Roman"/>
-          <w:i/>
-          <w:sz w:val="24"/>
-          <w:szCs w:val="24"/>
-          <w:lang w:eastAsia="pt-BR"/>
-        </w:rPr>
-        <w:t xml:space="preserve"> </w:t>
-      </w:r>
-      <w:proofErr w:type="spellStart"/>
-      <w:r>
-        <w:rPr>
-          <w:rFonts w:ascii="Times New Roman" w:eastAsia="Times New Roman" w:hAnsi="Times New Roman" w:cs="Times New Roman"/>
-          <w:i/>
-          <w:sz w:val="24"/>
-          <w:szCs w:val="24"/>
-          <w:lang w:eastAsia="pt-BR"/>
-        </w:rPr>
-        <w:t>service</w:t>
-      </w:r>
-      <w:proofErr w:type="spellEnd"/>
-      <w:r>
-        <w:rPr>
-          <w:rFonts w:ascii="Times New Roman" w:eastAsia="Times New Roman" w:hAnsi="Times New Roman" w:cs="Times New Roman"/>
-          <w:sz w:val="24"/>
-          <w:szCs w:val="24"/>
-          <w:lang w:eastAsia="pt-BR"/>
-        </w:rPr>
-        <w:t xml:space="preserve"> no serviço real</w:t>
-      </w:r>
-      <w:r>
-        <w:rPr>
-          <w:rFonts w:ascii="Times New Roman" w:eastAsia="Times New Roman" w:hAnsi="Times New Roman" w:cs="Times New Roman"/>
-          <w:sz w:val="24"/>
-          <w:szCs w:val="24"/>
-          <w:lang w:eastAsia="pt-BR"/>
-        </w:rPr>
-        <w:t xml:space="preserve">. </w:t>
-      </w:r>
-      <w:r>
-        <w:rPr>
-          <w:rFonts w:ascii="Times New Roman" w:eastAsia="Times New Roman" w:hAnsi="Times New Roman" w:cs="Times New Roman"/>
-          <w:sz w:val="24"/>
-          <w:szCs w:val="24"/>
-          <w:lang w:eastAsia="pt-BR"/>
-        </w:rPr>
-        <w:t xml:space="preserve">O conceito de </w:t>
-      </w:r>
-      <w:r>
-        <w:rPr>
-          <w:rFonts w:ascii="Times New Roman" w:eastAsia="Times New Roman" w:hAnsi="Times New Roman" w:cs="Times New Roman"/>
-          <w:i/>
-          <w:sz w:val="24"/>
-          <w:szCs w:val="24"/>
-          <w:lang w:eastAsia="pt-BR"/>
-        </w:rPr>
-        <w:t>Header</w:t>
-      </w:r>
-      <w:r>
-        <w:rPr>
-          <w:rFonts w:ascii="Times New Roman" w:eastAsia="Times New Roman" w:hAnsi="Times New Roman" w:cs="Times New Roman"/>
-          <w:sz w:val="24"/>
-          <w:szCs w:val="24"/>
-          <w:lang w:eastAsia="pt-BR"/>
-        </w:rPr>
-        <w:t xml:space="preserve"> é definido como um</w:t>
-      </w:r>
-      <w:r>
-        <w:rPr>
-          <w:rFonts w:ascii="Times New Roman" w:eastAsia="Times New Roman" w:hAnsi="Times New Roman" w:cs="Times New Roman"/>
-          <w:sz w:val="24"/>
-          <w:szCs w:val="24"/>
-          <w:lang w:eastAsia="pt-BR"/>
-        </w:rPr>
-        <w:t xml:space="preserve"> </w:t>
-      </w:r>
-      <w:r>
-        <w:rPr>
-          <w:rFonts w:ascii="Times New Roman" w:eastAsia="Times New Roman" w:hAnsi="Times New Roman" w:cs="Times New Roman"/>
-          <w:sz w:val="24"/>
-          <w:szCs w:val="24"/>
-          <w:lang w:eastAsia="pt-BR"/>
-        </w:rPr>
-        <w:t>cabeçalho opcional. Ele transporta informações adicionais, por exemplo, se a</w:t>
+        <w:t>exemplo, se a</w:t>
       </w:r>
       <w:r>
         <w:rPr>
@@ -11186,7 +11451,7 @@
           <w:color w:val="auto"/>
         </w:rPr>
       </w:pPr>
-      <w:bookmarkStart w:id="14" w:name="_Toc400643161"/>
+      <w:bookmarkStart w:id="15" w:name="_Toc400718467"/>
       <w:r>
         <w:rPr>
           <w:rFonts w:ascii="Times New Roman" w:hAnsi="Times New Roman" w:cs="Times New Roman"/>
@@ -11196,7 +11461,7 @@
         </w:rPr>
         <w:t>2.2.2 WSDL</w:t>
       </w:r>
-      <w:bookmarkEnd w:id="14"/>
+      <w:bookmarkEnd w:id="15"/>
     </w:p>
     <w:p>
       <w:pPr>
@@ -11474,7 +11739,7 @@
           <w:lang w:eastAsia="pt-BR"/>
         </w:rPr>
         <w:drawing>
-          <wp:anchor distT="0" distB="0" distL="114300" distR="114300" simplePos="0" relativeHeight="251664384" behindDoc="0" locked="0" layoutInCell="1" allowOverlap="1">
+          <wp:anchor distT="0" distB="0" distL="114300" distR="114300" simplePos="0" relativeHeight="251652096" behindDoc="0" locked="0" layoutInCell="1" allowOverlap="1">
             <wp:simplePos x="0" y="0"/>
             <wp:positionH relativeFrom="column">
               <wp:posOffset>1910715</wp:posOffset>
@@ -11675,7 +11940,7 @@
                       <w:lang w:eastAsia="pt-BR"/>
                     </w:rPr>
                   </w:pPr>
-                  <w:bookmarkStart w:id="15" w:name="_Toc400642995"/>
+                  <w:bookmarkStart w:id="16" w:name="_Toc400642995"/>
                   <w:r>
                     <w:rPr>
                       <w:rFonts w:ascii="Times New Roman" w:eastAsia="Times New Roman" w:hAnsi="Times New Roman" w:cs="Times New Roman"/>
@@ -11761,7 +12026,7 @@
                     </w:rPr>
                     <w:t>. Estrutura de um WSDL (ERL, 2011).</w:t>
                   </w:r>
-                  <w:bookmarkEnd w:id="15"/>
+                  <w:bookmarkEnd w:id="16"/>
                 </w:p>
               </w:txbxContent>
             </v:textbox>
@@ -11777,6 +12042,20 @@
         <w:jc w:val="center"/>
         <w:rPr>
           <w:rFonts w:ascii="Times New Roman" w:eastAsia="Times New Roman" w:hAnsi="Times New Roman" w:cs="Times New Roman"/>
+          <w:szCs w:val="24"/>
+          <w:lang w:eastAsia="pt-BR"/>
+        </w:rPr>
+      </w:pPr>
+    </w:p>
+    <w:p>
+      <w:pPr>
+        <w:pStyle w:val="PargrafodaLista"/>
+        <w:spacing w:after="0" w:line="360" w:lineRule="auto"/>
+        <w:ind w:left="1429"/>
+        <w:jc w:val="both"/>
+        <w:rPr>
+          <w:rFonts w:ascii="Times New Roman" w:eastAsia="Times New Roman" w:hAnsi="Times New Roman" w:cs="Times New Roman"/>
+          <w:sz w:val="24"/>
           <w:szCs w:val="24"/>
           <w:lang w:eastAsia="pt-BR"/>
         </w:rPr>
@@ -11807,7 +12086,6 @@
           <w:szCs w:val="24"/>
           <w:lang w:eastAsia="pt-BR"/>
         </w:rPr>
-        <w:lastRenderedPageBreak/>
         <w:t>Types</w:t>
       </w:r>
       <w:proofErr w:type="spellEnd"/>
@@ -11867,6 +12145,7 @@
           <w:szCs w:val="24"/>
           <w:lang w:eastAsia="pt-BR"/>
         </w:rPr>
+        <w:lastRenderedPageBreak/>
         <w:t>Message</w:t>
       </w:r>
       <w:proofErr w:type="spellEnd"/>
@@ -12190,7 +12469,7 @@
           <w:color w:val="auto"/>
         </w:rPr>
       </w:pPr>
-      <w:bookmarkStart w:id="16" w:name="_Toc400643162"/>
+      <w:bookmarkStart w:id="17" w:name="_Toc400718468"/>
       <w:r>
         <w:rPr>
           <w:rFonts w:ascii="Times New Roman" w:hAnsi="Times New Roman" w:cs="Times New Roman"/>
@@ -12200,7 +12479,7 @@
         </w:rPr>
         <w:t>2.2.3 UDDI</w:t>
       </w:r>
-      <w:bookmarkEnd w:id="16"/>
+      <w:bookmarkEnd w:id="17"/>
     </w:p>
     <w:p>
       <w:pPr>
@@ -12744,7 +13023,7 @@
           <w:color w:val="auto"/>
         </w:rPr>
       </w:pPr>
-      <w:bookmarkStart w:id="17" w:name="_Toc400643163"/>
+      <w:bookmarkStart w:id="18" w:name="_Toc400718469"/>
       <w:r>
         <w:rPr>
           <w:rFonts w:ascii="Times New Roman" w:hAnsi="Times New Roman" w:cs="Times New Roman"/>
@@ -12773,7 +13052,7 @@
         </w:rPr>
         <w:t>ÇÃO DE SERVIÇOS NO BRASIL</w:t>
       </w:r>
-      <w:bookmarkEnd w:id="17"/>
+      <w:bookmarkEnd w:id="18"/>
     </w:p>
     <w:p>
       <w:pPr>
@@ -12933,8 +13212,6 @@
         </w:rPr>
         <w:t xml:space="preserve">humano, que são simultaneamente patrões e empregados de si mesmos. </w:t>
       </w:r>
-      <w:bookmarkStart w:id="18" w:name="_GoBack"/>
-      <w:bookmarkEnd w:id="18"/>
     </w:p>
     <w:p>
       <w:pPr>
@@ -12943,6 +13220,19 @@
         <w:jc w:val="both"/>
         <w:rPr>
           <w:rFonts w:ascii="Times New Roman" w:eastAsia="Times New Roman" w:hAnsi="Times New Roman" w:cs="Times New Roman"/>
+          <w:sz w:val="24"/>
+          <w:szCs w:val="24"/>
+          <w:lang w:eastAsia="pt-BR"/>
+        </w:rPr>
+      </w:pPr>
+    </w:p>
+    <w:p>
+      <w:pPr>
+        <w:spacing w:line="360" w:lineRule="auto"/>
+        <w:ind w:firstLine="709"/>
+        <w:jc w:val="both"/>
+        <w:rPr>
+          <w:rFonts w:ascii="Times New Roman" w:eastAsia="Times New Roman" w:hAnsi="Times New Roman" w:cs="Times New Roman"/>
           <w:color w:val="FF0000"/>
           <w:sz w:val="24"/>
           <w:szCs w:val="24"/>
@@ -12963,6 +13253,163 @@
     <w:p>
       <w:pPr>
         <w:spacing w:line="360" w:lineRule="auto"/>
+        <w:ind w:firstLine="709"/>
+        <w:jc w:val="both"/>
+        <w:rPr>
+          <w:rFonts w:ascii="Times New Roman" w:eastAsia="Times New Roman" w:hAnsi="Times New Roman" w:cs="Times New Roman"/>
+          <w:sz w:val="24"/>
+          <w:szCs w:val="24"/>
+          <w:lang w:eastAsia="pt-BR"/>
+        </w:rPr>
+      </w:pPr>
+    </w:p>
+    <w:p>
+      <w:pPr>
+        <w:spacing w:line="360" w:lineRule="auto"/>
+        <w:ind w:firstLine="709"/>
+        <w:jc w:val="both"/>
+        <w:rPr>
+          <w:rFonts w:ascii="Times New Roman" w:eastAsia="Times New Roman" w:hAnsi="Times New Roman" w:cs="Times New Roman"/>
+          <w:sz w:val="24"/>
+          <w:szCs w:val="24"/>
+          <w:lang w:eastAsia="pt-BR"/>
+        </w:rPr>
+      </w:pPr>
+    </w:p>
+    <w:p>
+      <w:pPr>
+        <w:spacing w:line="360" w:lineRule="auto"/>
+        <w:ind w:firstLine="709"/>
+        <w:jc w:val="both"/>
+        <w:rPr>
+          <w:rFonts w:ascii="Times New Roman" w:eastAsia="Times New Roman" w:hAnsi="Times New Roman" w:cs="Times New Roman"/>
+          <w:sz w:val="24"/>
+          <w:szCs w:val="24"/>
+          <w:lang w:eastAsia="pt-BR"/>
+        </w:rPr>
+      </w:pPr>
+    </w:p>
+    <w:p>
+      <w:pPr>
+        <w:spacing w:line="360" w:lineRule="auto"/>
+        <w:ind w:firstLine="709"/>
+        <w:jc w:val="both"/>
+        <w:rPr>
+          <w:rFonts w:ascii="Times New Roman" w:eastAsia="Times New Roman" w:hAnsi="Times New Roman" w:cs="Times New Roman"/>
+          <w:sz w:val="24"/>
+          <w:szCs w:val="24"/>
+          <w:lang w:eastAsia="pt-BR"/>
+        </w:rPr>
+      </w:pPr>
+    </w:p>
+    <w:p>
+      <w:pPr>
+        <w:spacing w:line="360" w:lineRule="auto"/>
+        <w:ind w:firstLine="709"/>
+        <w:jc w:val="both"/>
+        <w:rPr>
+          <w:rFonts w:ascii="Times New Roman" w:eastAsia="Times New Roman" w:hAnsi="Times New Roman" w:cs="Times New Roman"/>
+          <w:sz w:val="24"/>
+          <w:szCs w:val="24"/>
+          <w:lang w:eastAsia="pt-BR"/>
+        </w:rPr>
+      </w:pPr>
+    </w:p>
+    <w:p>
+      <w:pPr>
+        <w:spacing w:line="360" w:lineRule="auto"/>
+        <w:ind w:firstLine="709"/>
+        <w:jc w:val="both"/>
+        <w:rPr>
+          <w:rFonts w:ascii="Times New Roman" w:eastAsia="Times New Roman" w:hAnsi="Times New Roman" w:cs="Times New Roman"/>
+          <w:sz w:val="24"/>
+          <w:szCs w:val="24"/>
+          <w:lang w:eastAsia="pt-BR"/>
+        </w:rPr>
+      </w:pPr>
+    </w:p>
+    <w:p>
+      <w:pPr>
+        <w:spacing w:line="360" w:lineRule="auto"/>
+        <w:ind w:firstLine="709"/>
+        <w:jc w:val="both"/>
+        <w:rPr>
+          <w:rFonts w:ascii="Times New Roman" w:eastAsia="Times New Roman" w:hAnsi="Times New Roman" w:cs="Times New Roman"/>
+          <w:sz w:val="24"/>
+          <w:szCs w:val="24"/>
+          <w:lang w:eastAsia="pt-BR"/>
+        </w:rPr>
+      </w:pPr>
+    </w:p>
+    <w:p>
+      <w:pPr>
+        <w:spacing w:line="360" w:lineRule="auto"/>
+        <w:ind w:firstLine="709"/>
+        <w:jc w:val="both"/>
+        <w:rPr>
+          <w:rFonts w:ascii="Times New Roman" w:eastAsia="Times New Roman" w:hAnsi="Times New Roman" w:cs="Times New Roman"/>
+          <w:sz w:val="24"/>
+          <w:szCs w:val="24"/>
+          <w:lang w:eastAsia="pt-BR"/>
+        </w:rPr>
+      </w:pPr>
+    </w:p>
+    <w:p>
+      <w:pPr>
+        <w:spacing w:line="360" w:lineRule="auto"/>
+        <w:ind w:firstLine="709"/>
+        <w:jc w:val="both"/>
+        <w:rPr>
+          <w:rFonts w:ascii="Times New Roman" w:eastAsia="Times New Roman" w:hAnsi="Times New Roman" w:cs="Times New Roman"/>
+          <w:sz w:val="24"/>
+          <w:szCs w:val="24"/>
+          <w:lang w:eastAsia="pt-BR"/>
+        </w:rPr>
+      </w:pPr>
+    </w:p>
+    <w:p>
+      <w:pPr>
+        <w:spacing w:line="360" w:lineRule="auto"/>
+        <w:ind w:firstLine="709"/>
+        <w:jc w:val="both"/>
+        <w:rPr>
+          <w:rFonts w:ascii="Times New Roman" w:eastAsia="Times New Roman" w:hAnsi="Times New Roman" w:cs="Times New Roman"/>
+          <w:sz w:val="24"/>
+          <w:szCs w:val="24"/>
+          <w:lang w:eastAsia="pt-BR"/>
+        </w:rPr>
+      </w:pPr>
+    </w:p>
+    <w:p>
+      <w:pPr>
+        <w:spacing w:line="360" w:lineRule="auto"/>
+        <w:ind w:firstLine="709"/>
+        <w:jc w:val="both"/>
+        <w:rPr>
+          <w:rFonts w:ascii="Times New Roman" w:eastAsia="Times New Roman" w:hAnsi="Times New Roman" w:cs="Times New Roman"/>
+          <w:sz w:val="24"/>
+          <w:szCs w:val="24"/>
+          <w:lang w:eastAsia="pt-BR"/>
+        </w:rPr>
+      </w:pPr>
+    </w:p>
+    <w:p>
+      <w:pPr>
+        <w:spacing w:line="360" w:lineRule="auto"/>
+        <w:ind w:firstLine="709"/>
+        <w:jc w:val="both"/>
+        <w:rPr>
+          <w:rFonts w:ascii="Times New Roman" w:eastAsia="Times New Roman" w:hAnsi="Times New Roman" w:cs="Times New Roman"/>
+          <w:sz w:val="24"/>
+          <w:szCs w:val="24"/>
+          <w:lang w:eastAsia="pt-BR"/>
+        </w:rPr>
+      </w:pPr>
+    </w:p>
+    <w:p>
+      <w:pPr>
+        <w:spacing w:line="360" w:lineRule="auto"/>
+        <w:ind w:firstLine="709"/>
         <w:jc w:val="both"/>
         <w:rPr>
           <w:rFonts w:ascii="Times New Roman" w:eastAsia="Times New Roman" w:hAnsi="Times New Roman" w:cs="Times New Roman"/>
@@ -13001,7 +13448,7 @@
           <w:color w:val="auto"/>
         </w:rPr>
       </w:pPr>
-      <w:bookmarkStart w:id="19" w:name="_Toc400643164"/>
+      <w:bookmarkStart w:id="19" w:name="_Toc400718470"/>
       <w:r>
         <w:rPr>
           <w:rFonts w:ascii="Times New Roman" w:hAnsi="Times New Roman" w:cs="Times New Roman"/>
@@ -13009,6 +13456,7 @@
           <w:caps/>
           <w:color w:val="auto"/>
         </w:rPr>
+        <w:lastRenderedPageBreak/>
         <w:t>Trabalhos Relacionados</w:t>
       </w:r>
       <w:bookmarkEnd w:id="19"/>
@@ -13554,7 +14002,6 @@
           <w:szCs w:val="24"/>
           <w:lang w:eastAsia="pt-BR"/>
         </w:rPr>
-        <w:lastRenderedPageBreak/>
         <w:t>ClickARQ</w:t>
       </w:r>
       <w:proofErr w:type="spellEnd"/>
@@ -13797,6 +14244,71 @@
         </w:rPr>
         <w:t>.</w:t>
       </w:r>
+    </w:p>
+    <w:p>
+      <w:pPr>
+        <w:spacing w:line="360" w:lineRule="auto"/>
+        <w:ind w:firstLine="709"/>
+        <w:jc w:val="both"/>
+        <w:rPr>
+          <w:rFonts w:ascii="Times New Roman" w:eastAsia="Times New Roman" w:hAnsi="Times New Roman" w:cs="Times New Roman"/>
+          <w:sz w:val="24"/>
+          <w:szCs w:val="24"/>
+          <w:lang w:eastAsia="pt-BR"/>
+        </w:rPr>
+      </w:pPr>
+    </w:p>
+    <w:p>
+      <w:pPr>
+        <w:spacing w:line="360" w:lineRule="auto"/>
+        <w:ind w:firstLine="709"/>
+        <w:jc w:val="both"/>
+        <w:rPr>
+          <w:rFonts w:ascii="Times New Roman" w:eastAsia="Times New Roman" w:hAnsi="Times New Roman" w:cs="Times New Roman"/>
+          <w:sz w:val="24"/>
+          <w:szCs w:val="24"/>
+          <w:lang w:eastAsia="pt-BR"/>
+        </w:rPr>
+      </w:pPr>
+    </w:p>
+    <w:p>
+      <w:pPr>
+        <w:spacing w:line="360" w:lineRule="auto"/>
+        <w:ind w:firstLine="709"/>
+        <w:jc w:val="both"/>
+        <w:rPr>
+          <w:rFonts w:ascii="Times New Roman" w:eastAsia="Times New Roman" w:hAnsi="Times New Roman" w:cs="Times New Roman"/>
+          <w:sz w:val="24"/>
+          <w:szCs w:val="24"/>
+          <w:lang w:eastAsia="pt-BR"/>
+        </w:rPr>
+      </w:pPr>
+    </w:p>
+    <w:p>
+      <w:pPr>
+        <w:spacing w:line="360" w:lineRule="auto"/>
+        <w:ind w:firstLine="709"/>
+        <w:jc w:val="both"/>
+        <w:rPr>
+          <w:rFonts w:ascii="Times New Roman" w:eastAsia="Times New Roman" w:hAnsi="Times New Roman" w:cs="Times New Roman"/>
+          <w:sz w:val="24"/>
+          <w:szCs w:val="24"/>
+          <w:lang w:eastAsia="pt-BR"/>
+        </w:rPr>
+      </w:pPr>
+    </w:p>
+    <w:p>
+      <w:pPr>
+        <w:spacing w:line="360" w:lineRule="auto"/>
+        <w:ind w:firstLine="709"/>
+        <w:jc w:val="both"/>
+        <w:rPr>
+          <w:rFonts w:ascii="Times New Roman" w:eastAsia="Times New Roman" w:hAnsi="Times New Roman" w:cs="Times New Roman"/>
+          <w:sz w:val="24"/>
+          <w:szCs w:val="24"/>
+          <w:lang w:eastAsia="pt-BR"/>
+        </w:rPr>
+      </w:pPr>
     </w:p>
     <w:p>
       <w:pPr>
@@ -13821,6 +14333,7 @@
           <w:szCs w:val="24"/>
           <w:u w:val="single"/>
         </w:rPr>
+        <w:lastRenderedPageBreak/>
         <w:t>GetNinjas</w:t>
       </w:r>
       <w:proofErr w:type="spellEnd"/>
@@ -13838,6 +14351,69 @@
           <w:lang w:eastAsia="pt-BR"/>
         </w:rPr>
       </w:pPr>
+      <w:r>
+        <w:rPr>
+          <w:rFonts w:ascii="Times New Roman" w:eastAsia="Times New Roman" w:hAnsi="Times New Roman" w:cs="Times New Roman"/>
+          <w:noProof/>
+          <w:sz w:val="24"/>
+          <w:szCs w:val="24"/>
+          <w:lang w:eastAsia="pt-BR"/>
+        </w:rPr>
+        <w:drawing>
+          <wp:anchor distT="0" distB="0" distL="114300" distR="114300" simplePos="0" relativeHeight="251646976" behindDoc="0" locked="0" layoutInCell="1" allowOverlap="1" wp14:anchorId="536C4197" wp14:editId="7B1D0D0D">
+            <wp:simplePos x="0" y="0"/>
+            <wp:positionH relativeFrom="column">
+              <wp:posOffset>143023</wp:posOffset>
+            </wp:positionH>
+            <wp:positionV relativeFrom="paragraph">
+              <wp:posOffset>4115567</wp:posOffset>
+            </wp:positionV>
+            <wp:extent cx="5090160" cy="2257425"/>
+            <wp:effectExtent l="19050" t="19050" r="0" b="9525"/>
+            <wp:wrapSquare wrapText="bothSides"/>
+            <wp:docPr id="1" name="Imagem 1"/>
+            <wp:cNvGraphicFramePr>
+              <a:graphicFrameLocks xmlns:a="http://schemas.openxmlformats.org/drawingml/2006/main" noChangeAspect="1"/>
+            </wp:cNvGraphicFramePr>
+            <a:graphic xmlns:a="http://schemas.openxmlformats.org/drawingml/2006/main">
+              <a:graphicData uri="http://schemas.openxmlformats.org/drawingml/2006/picture">
+                <pic:pic xmlns:pic="http://schemas.openxmlformats.org/drawingml/2006/picture">
+                  <pic:nvPicPr>
+                    <pic:cNvPr id="1" name="getninjas.png"/>
+                    <pic:cNvPicPr/>
+                  </pic:nvPicPr>
+                  <pic:blipFill>
+                    <a:blip r:embed="rId18" cstate="print">
+                      <a:extLst>
+                        <a:ext uri="{28A0092B-C50C-407E-A947-70E740481C1C}">
+                          <a14:useLocalDpi xmlns:a14="http://schemas.microsoft.com/office/drawing/2010/main" val="0"/>
+                        </a:ext>
+                      </a:extLst>
+                    </a:blip>
+                    <a:stretch>
+                      <a:fillRect/>
+                    </a:stretch>
+                  </pic:blipFill>
+                  <pic:spPr>
+                    <a:xfrm>
+                      <a:off x="0" y="0"/>
+                      <a:ext cx="5090160" cy="2257425"/>
+                    </a:xfrm>
+                    <a:prstGeom prst="rect">
+                      <a:avLst/>
+                    </a:prstGeom>
+                    <a:ln w="6350">
+                      <a:solidFill>
+                        <a:schemeClr val="tx1"/>
+                      </a:solidFill>
+                    </a:ln>
+                  </pic:spPr>
+                </pic:pic>
+              </a:graphicData>
+            </a:graphic>
+          </wp:anchor>
+        </w:drawing>
+      </w:r>
       <w:proofErr w:type="spellStart"/>
       <w:r>
         <w:rPr>
@@ -14220,7 +14796,7 @@
           <w:szCs w:val="24"/>
           <w:lang w:eastAsia="pt-BR"/>
         </w:rPr>
-        <w:t>3</w:t>
+        <w:t>4</w:t>
       </w:r>
       <w:r>
         <w:rPr>
@@ -14246,30 +14822,96 @@
           <w:lang w:eastAsia="pt-BR"/>
         </w:rPr>
       </w:pPr>
+    </w:p>
+    <w:p>
+      <w:pPr>
+        <w:spacing w:line="360" w:lineRule="auto"/>
+        <w:ind w:firstLine="709"/>
+        <w:jc w:val="both"/>
+        <w:rPr>
+          <w:rFonts w:ascii="Times New Roman" w:eastAsia="Times New Roman" w:hAnsi="Times New Roman" w:cs="Times New Roman"/>
+          <w:b/>
+          <w:sz w:val="24"/>
+          <w:szCs w:val="24"/>
+          <w:lang w:eastAsia="pt-BR"/>
+        </w:rPr>
+      </w:pPr>
+    </w:p>
+    <w:p>
+      <w:pPr>
+        <w:spacing w:line="360" w:lineRule="auto"/>
+        <w:ind w:firstLine="709"/>
+        <w:jc w:val="both"/>
+        <w:rPr>
+          <w:rFonts w:ascii="Times New Roman" w:eastAsia="Times New Roman" w:hAnsi="Times New Roman" w:cs="Times New Roman"/>
+          <w:b/>
+          <w:sz w:val="24"/>
+          <w:szCs w:val="24"/>
+          <w:lang w:eastAsia="pt-BR"/>
+        </w:rPr>
+      </w:pPr>
+    </w:p>
+    <w:p>
+      <w:pPr>
+        <w:spacing w:line="360" w:lineRule="auto"/>
+        <w:ind w:firstLine="709"/>
+        <w:jc w:val="both"/>
+        <w:rPr>
+          <w:rFonts w:ascii="Times New Roman" w:eastAsia="Times New Roman" w:hAnsi="Times New Roman" w:cs="Times New Roman"/>
+          <w:b/>
+          <w:sz w:val="24"/>
+          <w:szCs w:val="24"/>
+          <w:lang w:eastAsia="pt-BR"/>
+        </w:rPr>
+      </w:pPr>
+    </w:p>
+    <w:p>
+      <w:pPr>
+        <w:spacing w:line="360" w:lineRule="auto"/>
+        <w:ind w:firstLine="709"/>
+        <w:jc w:val="both"/>
+        <w:rPr>
+          <w:rFonts w:ascii="Times New Roman" w:eastAsia="Times New Roman" w:hAnsi="Times New Roman" w:cs="Times New Roman"/>
+          <w:b/>
+          <w:sz w:val="24"/>
+          <w:szCs w:val="24"/>
+          <w:lang w:eastAsia="pt-BR"/>
+        </w:rPr>
+      </w:pPr>
+    </w:p>
+    <w:p>
+      <w:pPr>
+        <w:spacing w:line="360" w:lineRule="auto"/>
+        <w:ind w:firstLine="709"/>
+        <w:jc w:val="both"/>
+        <w:rPr>
+          <w:rFonts w:ascii="Times New Roman" w:eastAsia="Times New Roman" w:hAnsi="Times New Roman" w:cs="Times New Roman"/>
+          <w:b/>
+          <w:sz w:val="24"/>
+          <w:szCs w:val="24"/>
+          <w:lang w:eastAsia="pt-BR"/>
+        </w:rPr>
+      </w:pPr>
+    </w:p>
+    <w:p>
+      <w:pPr>
+        <w:spacing w:after="0"/>
+        <w:ind w:firstLine="709"/>
+        <w:jc w:val="center"/>
+        <w:rPr>
+          <w:rFonts w:ascii="Times New Roman" w:eastAsia="Times New Roman" w:hAnsi="Times New Roman" w:cs="Times New Roman"/>
+          <w:szCs w:val="24"/>
+          <w:lang w:eastAsia="pt-BR"/>
+        </w:rPr>
+      </w:pPr>
       <w:r>
         <w:rPr>
           <w:noProof/>
         </w:rPr>
         <w:pict>
-          <v:shape id="_x0000_s1032" type="#_x0000_t202" style="position:absolute;left:0;text-align:left;margin-left:10.85pt;margin-top:194pt;width:400.8pt;height:.05pt;z-index:251666432;mso-position-horizontal-relative:text;mso-position-vertical-relative:text" stroked="f">
-            <v:textbox style="mso-fit-shape-to-text:t" inset="0,0,0,0">
+          <v:shape id="_x0000_s1032" type="#_x0000_t202" style="position:absolute;left:0;text-align:left;margin-left:35.2pt;margin-top:9.8pt;width:400.8pt;height:22.65pt;z-index:251662848;mso-position-horizontal-relative:text;mso-position-vertical-relative:text" stroked="f">
+            <v:textbox style="mso-next-textbox:#_x0000_s1032;mso-fit-shape-to-text:t" inset="0,0,0,0">
               <w:txbxContent>
-                <w:p>
-                  <w:pPr>
-                    <w:pStyle w:val="Legenda"/>
-                    <w:spacing w:after="0"/>
-                    <w:jc w:val="center"/>
-                    <w:rPr>
-                      <w:rFonts w:ascii="Times New Roman" w:eastAsia="Times New Roman" w:hAnsi="Times New Roman" w:cs="Times New Roman"/>
-                      <w:b w:val="0"/>
-                      <w:bCs w:val="0"/>
-                      <w:color w:val="auto"/>
-                      <w:sz w:val="22"/>
-                      <w:szCs w:val="24"/>
-                      <w:lang w:eastAsia="pt-BR"/>
-                    </w:rPr>
-                  </w:pPr>
-                </w:p>
                 <w:p>
                   <w:pPr>
                     <w:pStyle w:val="Legenda"/>
@@ -14404,151 +15046,6 @@
           </v:shape>
         </w:pict>
       </w:r>
-      <w:r>
-        <w:rPr>
-          <w:rFonts w:ascii="Times New Roman" w:eastAsia="Times New Roman" w:hAnsi="Times New Roman" w:cs="Times New Roman"/>
-          <w:noProof/>
-          <w:sz w:val="24"/>
-          <w:szCs w:val="24"/>
-          <w:lang w:eastAsia="pt-BR"/>
-        </w:rPr>
-        <w:drawing>
-          <wp:anchor distT="0" distB="0" distL="114300" distR="114300" simplePos="0" relativeHeight="251654144" behindDoc="0" locked="0" layoutInCell="1" allowOverlap="1">
-            <wp:simplePos x="0" y="0"/>
-            <wp:positionH relativeFrom="column">
-              <wp:posOffset>137795</wp:posOffset>
-            </wp:positionH>
-            <wp:positionV relativeFrom="paragraph">
-              <wp:posOffset>149225</wp:posOffset>
-            </wp:positionV>
-            <wp:extent cx="5090160" cy="2257425"/>
-            <wp:effectExtent l="19050" t="19050" r="0" b="9525"/>
-            <wp:wrapSquare wrapText="bothSides"/>
-            <wp:docPr id="1" name="Imagem 1"/>
-            <wp:cNvGraphicFramePr>
-              <a:graphicFrameLocks xmlns:a="http://schemas.openxmlformats.org/drawingml/2006/main" noChangeAspect="1"/>
-            </wp:cNvGraphicFramePr>
-            <a:graphic xmlns:a="http://schemas.openxmlformats.org/drawingml/2006/main">
-              <a:graphicData uri="http://schemas.openxmlformats.org/drawingml/2006/picture">
-                <pic:pic xmlns:pic="http://schemas.openxmlformats.org/drawingml/2006/picture">
-                  <pic:nvPicPr>
-                    <pic:cNvPr id="1" name="getninjas.png"/>
-                    <pic:cNvPicPr/>
-                  </pic:nvPicPr>
-                  <pic:blipFill>
-                    <a:blip r:embed="rId18" cstate="print">
-                      <a:extLst>
-                        <a:ext uri="{28A0092B-C50C-407E-A947-70E740481C1C}">
-                          <a14:useLocalDpi xmlns:a14="http://schemas.microsoft.com/office/drawing/2010/main" val="0"/>
-                        </a:ext>
-                      </a:extLst>
-                    </a:blip>
-                    <a:stretch>
-                      <a:fillRect/>
-                    </a:stretch>
-                  </pic:blipFill>
-                  <pic:spPr>
-                    <a:xfrm>
-                      <a:off x="0" y="0"/>
-                      <a:ext cx="5090160" cy="2257425"/>
-                    </a:xfrm>
-                    <a:prstGeom prst="rect">
-                      <a:avLst/>
-                    </a:prstGeom>
-                    <a:ln w="6350">
-                      <a:solidFill>
-                        <a:schemeClr val="tx1"/>
-                      </a:solidFill>
-                    </a:ln>
-                  </pic:spPr>
-                </pic:pic>
-              </a:graphicData>
-            </a:graphic>
-          </wp:anchor>
-        </w:drawing>
-      </w:r>
-    </w:p>
-    <w:p>
-      <w:pPr>
-        <w:spacing w:line="360" w:lineRule="auto"/>
-        <w:ind w:firstLine="709"/>
-        <w:jc w:val="both"/>
-        <w:rPr>
-          <w:rFonts w:ascii="Times New Roman" w:eastAsia="Times New Roman" w:hAnsi="Times New Roman" w:cs="Times New Roman"/>
-          <w:b/>
-          <w:sz w:val="24"/>
-          <w:szCs w:val="24"/>
-          <w:lang w:eastAsia="pt-BR"/>
-        </w:rPr>
-      </w:pPr>
-    </w:p>
-    <w:p>
-      <w:pPr>
-        <w:spacing w:line="360" w:lineRule="auto"/>
-        <w:ind w:firstLine="709"/>
-        <w:jc w:val="both"/>
-        <w:rPr>
-          <w:rFonts w:ascii="Times New Roman" w:eastAsia="Times New Roman" w:hAnsi="Times New Roman" w:cs="Times New Roman"/>
-          <w:b/>
-          <w:sz w:val="24"/>
-          <w:szCs w:val="24"/>
-          <w:lang w:eastAsia="pt-BR"/>
-        </w:rPr>
-      </w:pPr>
-    </w:p>
-    <w:p>
-      <w:pPr>
-        <w:spacing w:line="360" w:lineRule="auto"/>
-        <w:ind w:firstLine="709"/>
-        <w:jc w:val="both"/>
-        <w:rPr>
-          <w:rFonts w:ascii="Times New Roman" w:eastAsia="Times New Roman" w:hAnsi="Times New Roman" w:cs="Times New Roman"/>
-          <w:b/>
-          <w:sz w:val="24"/>
-          <w:szCs w:val="24"/>
-          <w:lang w:eastAsia="pt-BR"/>
-        </w:rPr>
-      </w:pPr>
-    </w:p>
-    <w:p>
-      <w:pPr>
-        <w:spacing w:line="360" w:lineRule="auto"/>
-        <w:ind w:firstLine="709"/>
-        <w:jc w:val="both"/>
-        <w:rPr>
-          <w:rFonts w:ascii="Times New Roman" w:eastAsia="Times New Roman" w:hAnsi="Times New Roman" w:cs="Times New Roman"/>
-          <w:b/>
-          <w:sz w:val="24"/>
-          <w:szCs w:val="24"/>
-          <w:lang w:eastAsia="pt-BR"/>
-        </w:rPr>
-      </w:pPr>
-    </w:p>
-    <w:p>
-      <w:pPr>
-        <w:spacing w:line="360" w:lineRule="auto"/>
-        <w:ind w:firstLine="709"/>
-        <w:jc w:val="both"/>
-        <w:rPr>
-          <w:rFonts w:ascii="Times New Roman" w:eastAsia="Times New Roman" w:hAnsi="Times New Roman" w:cs="Times New Roman"/>
-          <w:b/>
-          <w:sz w:val="24"/>
-          <w:szCs w:val="24"/>
-          <w:lang w:eastAsia="pt-BR"/>
-        </w:rPr>
-      </w:pPr>
-    </w:p>
-    <w:p>
-      <w:pPr>
-        <w:spacing w:after="0"/>
-        <w:ind w:firstLine="709"/>
-        <w:jc w:val="center"/>
-        <w:rPr>
-          <w:rFonts w:ascii="Times New Roman" w:eastAsia="Times New Roman" w:hAnsi="Times New Roman" w:cs="Times New Roman"/>
-          <w:szCs w:val="24"/>
-          <w:lang w:eastAsia="pt-BR"/>
-        </w:rPr>
-      </w:pPr>
     </w:p>
     <w:p>
       <w:pPr>
@@ -14720,7 +15217,17 @@
           <w:szCs w:val="24"/>
           <w:lang w:eastAsia="pt-BR"/>
         </w:rPr>
-        <w:t xml:space="preserve"> um espaço para preencher as informações sobre o profissional ou serviço que procura. A partir disso, a requisição ficará listada para que outros usuários possam respondê-la. Além disso, o usuário terá a opção de pos</w:t>
+        <w:t xml:space="preserve"> um espaço para preencher as informações sobre o profissional ou serviço que procura. A partir disso, a requisição ficará listada para que outros usuários </w:t>
+      </w:r>
+      <w:r>
+        <w:rPr>
+          <w:rFonts w:ascii="Times New Roman" w:eastAsia="Times New Roman" w:hAnsi="Times New Roman" w:cs="Times New Roman"/>
+          <w:sz w:val="24"/>
+          <w:szCs w:val="24"/>
+          <w:lang w:eastAsia="pt-BR"/>
+        </w:rPr>
+        <w:lastRenderedPageBreak/>
+        <w:t>possam respondê-la. Além disso, o usuário terá a opção de pos</w:t>
       </w:r>
       <w:r>
         <w:rPr>
@@ -14938,7 +15445,7 @@
           <w:szCs w:val="24"/>
           <w:lang w:eastAsia="pt-BR"/>
         </w:rPr>
-        <w:t>4</w:t>
+        <w:t>5</w:t>
       </w:r>
       <w:r>
         <w:rPr>
@@ -14966,8 +15473,8 @@
           <w:noProof/>
         </w:rPr>
         <w:pict>
-          <v:shape id="_x0000_s1033" type="#_x0000_t202" style="position:absolute;left:0;text-align:left;margin-left:3.45pt;margin-top:197.8pt;width:427.5pt;height:.05pt;z-index:251668480;mso-position-horizontal-relative:text;mso-position-vertical-relative:text" stroked="f">
-            <v:textbox style="mso-fit-shape-to-text:t" inset="0,0,0,0">
+          <v:shape id="_x0000_s1033" type="#_x0000_t202" style="position:absolute;left:0;text-align:left;margin-left:3.45pt;margin-top:197.8pt;width:427.5pt;height:.05pt;z-index:251663872;mso-position-horizontal-relative:text;mso-position-vertical-relative:text" stroked="f">
+            <v:textbox style="mso-next-textbox:#_x0000_s1033;mso-fit-shape-to-text:t" inset="0,0,0,0">
               <w:txbxContent>
                 <w:p>
                   <w:pPr>
@@ -15053,6 +15560,7 @@
                       <w:rFonts w:ascii="Times New Roman" w:eastAsia="Times New Roman" w:hAnsi="Times New Roman" w:cs="Times New Roman"/>
                       <w:b w:val="0"/>
                       <w:bCs w:val="0"/>
+                      <w:noProof/>
                       <w:color w:val="auto"/>
                       <w:sz w:val="22"/>
                       <w:szCs w:val="24"/>
@@ -15100,7 +15608,7 @@
           <w:lang w:eastAsia="pt-BR"/>
         </w:rPr>
         <w:drawing>
-          <wp:anchor distT="0" distB="0" distL="114300" distR="114300" simplePos="0" relativeHeight="251652096" behindDoc="0" locked="0" layoutInCell="1" allowOverlap="1">
+          <wp:anchor distT="0" distB="0" distL="114300" distR="114300" simplePos="0" relativeHeight="251649024" behindDoc="0" locked="0" layoutInCell="1" allowOverlap="1" wp14:anchorId="713C75EE" wp14:editId="378519FB">
             <wp:simplePos x="0" y="0"/>
             <wp:positionH relativeFrom="column">
               <wp:posOffset>43815</wp:posOffset>
@@ -15209,6 +15717,45 @@
     </w:p>
     <w:p>
       <w:pPr>
+        <w:spacing w:line="360" w:lineRule="auto"/>
+        <w:ind w:firstLine="709"/>
+        <w:jc w:val="both"/>
+        <w:rPr>
+          <w:rFonts w:ascii="Times New Roman" w:eastAsia="Times New Roman" w:hAnsi="Times New Roman" w:cs="Times New Roman"/>
+          <w:sz w:val="24"/>
+          <w:szCs w:val="24"/>
+          <w:lang w:eastAsia="pt-BR"/>
+        </w:rPr>
+      </w:pPr>
+    </w:p>
+    <w:p>
+      <w:pPr>
+        <w:spacing w:line="360" w:lineRule="auto"/>
+        <w:ind w:firstLine="709"/>
+        <w:jc w:val="both"/>
+        <w:rPr>
+          <w:rFonts w:ascii="Times New Roman" w:eastAsia="Times New Roman" w:hAnsi="Times New Roman" w:cs="Times New Roman"/>
+          <w:sz w:val="24"/>
+          <w:szCs w:val="24"/>
+          <w:lang w:eastAsia="pt-BR"/>
+        </w:rPr>
+      </w:pPr>
+    </w:p>
+    <w:p>
+      <w:pPr>
+        <w:spacing w:line="360" w:lineRule="auto"/>
+        <w:ind w:firstLine="709"/>
+        <w:jc w:val="both"/>
+        <w:rPr>
+          <w:rFonts w:ascii="Times New Roman" w:eastAsia="Times New Roman" w:hAnsi="Times New Roman" w:cs="Times New Roman"/>
+          <w:sz w:val="24"/>
+          <w:szCs w:val="24"/>
+          <w:lang w:eastAsia="pt-BR"/>
+        </w:rPr>
+      </w:pPr>
+    </w:p>
+    <w:p>
+      <w:pPr>
         <w:pStyle w:val="Ttulo1"/>
         <w:numPr>
           <w:ilvl w:val="0"/>
@@ -15220,12 +15767,13 @@
           <w:color w:val="auto"/>
         </w:rPr>
       </w:pPr>
-      <w:bookmarkStart w:id="22" w:name="_Toc400643165"/>
+      <w:bookmarkStart w:id="22" w:name="_Toc400718471"/>
       <w:r>
         <w:rPr>
           <w:rFonts w:ascii="Times New Roman" w:hAnsi="Times New Roman" w:cs="Times New Roman"/>
           <w:color w:val="auto"/>
         </w:rPr>
+        <w:lastRenderedPageBreak/>
         <w:t>METODOLO</w:t>
       </w:r>
       <w:r>
@@ -16009,7 +16557,6 @@
           <w:szCs w:val="24"/>
           <w:lang w:eastAsia="pt-BR"/>
         </w:rPr>
-        <w:lastRenderedPageBreak/>
         <w:t xml:space="preserve">dicionário de dados com o intuito de detalhar </w:t>
       </w:r>
       <w:r>
@@ -16129,6 +16676,7 @@
           <w:szCs w:val="24"/>
           <w:lang w:eastAsia="pt-BR"/>
         </w:rPr>
+        <w:lastRenderedPageBreak/>
         <w:t>Na</w:t>
       </w:r>
       <w:r>
@@ -16993,7 +17541,7 @@
           <w:color w:val="auto"/>
         </w:rPr>
       </w:pPr>
-      <w:bookmarkStart w:id="23" w:name="_Toc400643166"/>
+      <w:bookmarkStart w:id="23" w:name="_Toc400718472"/>
       <w:r>
         <w:rPr>
           <w:rFonts w:ascii="Times New Roman" w:hAnsi="Times New Roman" w:cs="Times New Roman"/>
@@ -17184,7 +17732,7 @@
           <w:color w:val="auto"/>
         </w:rPr>
       </w:pPr>
-      <w:bookmarkStart w:id="24" w:name="_Toc400643167"/>
+      <w:bookmarkStart w:id="24" w:name="_Toc400718473"/>
       <w:r>
         <w:rPr>
           <w:rFonts w:ascii="Times New Roman" w:hAnsi="Times New Roman" w:cs="Times New Roman"/>
@@ -17253,32 +17801,6 @@
         </w:rPr>
         <w:t xml:space="preserve"> e diagrama do banco de dados que correspondem ao desenvolvimento dos serviços utilizando SOA.</w:t>
       </w:r>
-    </w:p>
-    <w:p>
-      <w:pPr>
-        <w:spacing w:line="360" w:lineRule="auto"/>
-        <w:ind w:firstLine="709"/>
-        <w:jc w:val="both"/>
-        <w:rPr>
-          <w:rFonts w:ascii="Times New Roman" w:eastAsia="Times New Roman" w:hAnsi="Times New Roman" w:cs="Times New Roman"/>
-          <w:sz w:val="24"/>
-          <w:szCs w:val="24"/>
-          <w:lang w:eastAsia="pt-BR"/>
-        </w:rPr>
-      </w:pPr>
-    </w:p>
-    <w:p>
-      <w:pPr>
-        <w:spacing w:line="360" w:lineRule="auto"/>
-        <w:ind w:firstLine="709"/>
-        <w:jc w:val="both"/>
-        <w:rPr>
-          <w:rFonts w:ascii="Times New Roman" w:eastAsia="Times New Roman" w:hAnsi="Times New Roman" w:cs="Times New Roman"/>
-          <w:sz w:val="24"/>
-          <w:szCs w:val="24"/>
-          <w:lang w:eastAsia="pt-BR"/>
-        </w:rPr>
-      </w:pPr>
     </w:p>
     <w:p>
       <w:pPr>
@@ -17452,6 +17974,7 @@
           <w:color w:val="auto"/>
         </w:rPr>
       </w:pPr>
+      <w:bookmarkStart w:id="25" w:name="_Toc400718474"/>
       <w:r>
         <w:rPr>
           <w:rFonts w:ascii="Times New Roman" w:hAnsi="Times New Roman" w:cs="Times New Roman"/>
@@ -17461,6 +17984,7 @@
         <w:lastRenderedPageBreak/>
         <w:t>Diagrama de Atividade</w:t>
       </w:r>
+      <w:bookmarkEnd w:id="25"/>
     </w:p>
     <w:p>
       <w:pPr>
@@ -17523,16 +18047,16 @@
           <w:lang w:eastAsia="pt-BR"/>
         </w:rPr>
         <w:drawing>
-          <wp:anchor distT="0" distB="0" distL="114300" distR="114300" simplePos="0" relativeHeight="251670528" behindDoc="0" locked="0" layoutInCell="1" allowOverlap="1" wp14:anchorId="3DEC3F71" wp14:editId="2B4A9F3A">
+          <wp:anchor distT="0" distB="0" distL="114300" distR="114300" simplePos="0" relativeHeight="251653120" behindDoc="0" locked="0" layoutInCell="1" allowOverlap="1" wp14:anchorId="5463681B" wp14:editId="049DC04F">
             <wp:simplePos x="0" y="0"/>
             <wp:positionH relativeFrom="column">
-              <wp:posOffset>285750</wp:posOffset>
+              <wp:posOffset>495300</wp:posOffset>
             </wp:positionH>
             <wp:positionV relativeFrom="paragraph">
               <wp:posOffset>47625</wp:posOffset>
             </wp:positionV>
-            <wp:extent cx="4758419" cy="5256000"/>
-            <wp:effectExtent l="19050" t="19050" r="4445" b="1905"/>
+            <wp:extent cx="4269539" cy="4716000"/>
+            <wp:effectExtent l="19050" t="19050" r="0" b="8890"/>
             <wp:wrapSquare wrapText="bothSides"/>
             <wp:docPr id="14" name="Imagem 5" descr="C:\Users\PDV3\Desktop\ImgDiagramas\Diagrama_Atividade.png"/>
             <wp:cNvGraphicFramePr>
@@ -17557,7 +18081,7 @@
                   <pic:spPr bwMode="auto">
                     <a:xfrm>
                       <a:off x="0" y="0"/>
-                      <a:ext cx="4758419" cy="5256000"/>
+                      <a:ext cx="4269539" cy="4716000"/>
                     </a:xfrm>
                     <a:prstGeom prst="rect">
                       <a:avLst/>
@@ -17740,19 +18264,6 @@
     </w:p>
     <w:p>
       <w:pPr>
-        <w:spacing w:line="360" w:lineRule="auto"/>
-        <w:ind w:firstLine="709"/>
-        <w:jc w:val="both"/>
-        <w:rPr>
-          <w:rFonts w:ascii="Times New Roman" w:eastAsia="Times New Roman" w:hAnsi="Times New Roman" w:cs="Times New Roman"/>
-          <w:sz w:val="24"/>
-          <w:szCs w:val="24"/>
-          <w:lang w:eastAsia="pt-BR"/>
-        </w:rPr>
-      </w:pPr>
-    </w:p>
-    <w:p>
-      <w:pPr>
         <w:pStyle w:val="Legenda"/>
         <w:jc w:val="center"/>
         <w:rPr>
@@ -17775,7 +18286,7 @@
           <w:szCs w:val="24"/>
           <w:lang w:eastAsia="pt-BR"/>
         </w:rPr>
-        <w:t xml:space="preserve">Figura </w:t>
+        <w:t>Diagrama de Atividades</w:t>
       </w:r>
       <w:r>
         <w:rPr>
@@ -17787,90 +18298,6 @@
           <w:szCs w:val="24"/>
           <w:lang w:eastAsia="pt-BR"/>
         </w:rPr>
-        <w:fldChar w:fldCharType="begin"/>
-      </w:r>
-      <w:r>
-        <w:rPr>
-          <w:rFonts w:ascii="Times New Roman" w:eastAsia="Times New Roman" w:hAnsi="Times New Roman" w:cs="Times New Roman"/>
-          <w:b w:val="0"/>
-          <w:bCs w:val="0"/>
-          <w:color w:val="auto"/>
-          <w:sz w:val="22"/>
-          <w:szCs w:val="24"/>
-          <w:lang w:eastAsia="pt-BR"/>
-        </w:rPr>
-        <w:instrText xml:space="preserve"> SEQ Figura \* ARABIC </w:instrText>
-      </w:r>
-      <w:r>
-        <w:rPr>
-          <w:rFonts w:ascii="Times New Roman" w:eastAsia="Times New Roman" w:hAnsi="Times New Roman" w:cs="Times New Roman"/>
-          <w:b w:val="0"/>
-          <w:bCs w:val="0"/>
-          <w:color w:val="auto"/>
-          <w:sz w:val="22"/>
-          <w:szCs w:val="24"/>
-          <w:lang w:eastAsia="pt-BR"/>
-        </w:rPr>
-        <w:fldChar w:fldCharType="separate"/>
-      </w:r>
-      <w:r>
-        <w:rPr>
-          <w:rFonts w:ascii="Times New Roman" w:eastAsia="Times New Roman" w:hAnsi="Times New Roman" w:cs="Times New Roman"/>
-          <w:b w:val="0"/>
-          <w:bCs w:val="0"/>
-          <w:color w:val="auto"/>
-          <w:sz w:val="22"/>
-          <w:szCs w:val="24"/>
-          <w:lang w:eastAsia="pt-BR"/>
-        </w:rPr>
-        <w:t>5</w:t>
-      </w:r>
-      <w:r>
-        <w:rPr>
-          <w:rFonts w:ascii="Times New Roman" w:eastAsia="Times New Roman" w:hAnsi="Times New Roman" w:cs="Times New Roman"/>
-          <w:b w:val="0"/>
-          <w:bCs w:val="0"/>
-          <w:color w:val="auto"/>
-          <w:sz w:val="22"/>
-          <w:szCs w:val="24"/>
-          <w:lang w:eastAsia="pt-BR"/>
-        </w:rPr>
-        <w:fldChar w:fldCharType="end"/>
-      </w:r>
-      <w:r>
-        <w:rPr>
-          <w:rFonts w:ascii="Times New Roman" w:eastAsia="Times New Roman" w:hAnsi="Times New Roman" w:cs="Times New Roman"/>
-          <w:b w:val="0"/>
-          <w:bCs w:val="0"/>
-          <w:color w:val="auto"/>
-          <w:sz w:val="22"/>
-          <w:szCs w:val="24"/>
-          <w:lang w:eastAsia="pt-BR"/>
-        </w:rPr>
-        <w:t xml:space="preserve">. </w:t>
-      </w:r>
-      <w:r>
-        <w:rPr>
-          <w:rFonts w:ascii="Times New Roman" w:eastAsia="Times New Roman" w:hAnsi="Times New Roman" w:cs="Times New Roman"/>
-          <w:b w:val="0"/>
-          <w:bCs w:val="0"/>
-          <w:color w:val="auto"/>
-          <w:sz w:val="22"/>
-          <w:szCs w:val="24"/>
-          <w:lang w:eastAsia="pt-BR"/>
-        </w:rPr>
-        <w:t>Diagrama de Atividades</w:t>
-      </w:r>
-      <w:r>
-        <w:rPr>
-          <w:rFonts w:ascii="Times New Roman" w:eastAsia="Times New Roman" w:hAnsi="Times New Roman" w:cs="Times New Roman"/>
-          <w:b w:val="0"/>
-          <w:bCs w:val="0"/>
-          <w:color w:val="auto"/>
-          <w:sz w:val="22"/>
-          <w:szCs w:val="24"/>
-          <w:lang w:eastAsia="pt-BR"/>
-        </w:rPr>
         <w:t>.</w:t>
       </w:r>
     </w:p>
@@ -17928,7 +18355,7 @@
           <w:szCs w:val="24"/>
           <w:lang w:eastAsia="pt-BR"/>
         </w:rPr>
-        <w:t>6</w:t>
+        <w:t>??</w:t>
       </w:r>
       <w:r>
         <w:rPr>
@@ -18243,6 +18670,7 @@
           <w:color w:val="auto"/>
         </w:rPr>
       </w:pPr>
+      <w:bookmarkStart w:id="26" w:name="_Toc400718475"/>
       <w:r>
         <w:rPr>
           <w:rFonts w:ascii="Times New Roman" w:hAnsi="Times New Roman" w:cs="Times New Roman"/>
@@ -18251,6 +18679,7 @@
         </w:rPr>
         <w:t>Diagrama de Componentes</w:t>
       </w:r>
+      <w:bookmarkEnd w:id="26"/>
     </w:p>
     <w:p>
       <w:pPr>
@@ -18273,13 +18702,13 @@
           <w:lang w:eastAsia="pt-BR"/>
         </w:rPr>
         <w:drawing>
-          <wp:anchor distT="0" distB="0" distL="114300" distR="114300" simplePos="0" relativeHeight="251671552" behindDoc="0" locked="0" layoutInCell="1" allowOverlap="1" wp14:anchorId="24A2BE3B" wp14:editId="1268AB4A">
+          <wp:anchor distT="0" distB="0" distL="114300" distR="114300" simplePos="0" relativeHeight="251648000" behindDoc="0" locked="0" layoutInCell="1" allowOverlap="1" wp14:anchorId="29F27F09" wp14:editId="57005249">
             <wp:simplePos x="0" y="0"/>
             <wp:positionH relativeFrom="column">
               <wp:posOffset>224790</wp:posOffset>
             </wp:positionH>
             <wp:positionV relativeFrom="paragraph">
-              <wp:posOffset>1201420</wp:posOffset>
+              <wp:posOffset>1029970</wp:posOffset>
             </wp:positionV>
             <wp:extent cx="5172075" cy="3228975"/>
             <wp:effectExtent l="19050" t="19050" r="9525" b="9525"/>
@@ -18354,7 +18783,7 @@
           <w:szCs w:val="24"/>
           <w:lang w:eastAsia="pt-BR"/>
         </w:rPr>
-        <w:t>11</w:t>
+        <w:t>??</w:t>
       </w:r>
       <w:r>
         <w:rPr>
@@ -18441,55 +18870,7 @@
           <w:szCs w:val="24"/>
           <w:lang w:eastAsia="pt-BR"/>
         </w:rPr>
-        <w:t xml:space="preserve">Figura </w:t>
-      </w:r>
-      <w:r>
-        <w:rPr>
-          <w:rFonts w:ascii="Times New Roman" w:eastAsia="Times New Roman" w:hAnsi="Times New Roman" w:cs="Times New Roman"/>
-          <w:b w:val="0"/>
-          <w:bCs w:val="0"/>
-          <w:color w:val="auto"/>
-          <w:sz w:val="22"/>
-          <w:szCs w:val="24"/>
-          <w:lang w:eastAsia="pt-BR"/>
-        </w:rPr>
-        <w:t>6</w:t>
-      </w:r>
-      <w:r>
-        <w:rPr>
-          <w:rFonts w:ascii="Times New Roman" w:eastAsia="Times New Roman" w:hAnsi="Times New Roman" w:cs="Times New Roman"/>
-          <w:b w:val="0"/>
-          <w:bCs w:val="0"/>
-          <w:color w:val="auto"/>
-          <w:sz w:val="22"/>
-          <w:szCs w:val="24"/>
-          <w:lang w:eastAsia="pt-BR"/>
-        </w:rPr>
-        <w:t xml:space="preserve">. </w:t>
-      </w:r>
-      <w:r>
-        <w:rPr>
-          <w:rFonts w:ascii="Times New Roman" w:eastAsia="Times New Roman" w:hAnsi="Times New Roman" w:cs="Times New Roman"/>
-          <w:b w:val="0"/>
-          <w:bCs w:val="0"/>
-          <w:color w:val="auto"/>
-          <w:sz w:val="22"/>
-          <w:szCs w:val="24"/>
-          <w:lang w:eastAsia="pt-BR"/>
-        </w:rPr>
-        <w:t xml:space="preserve">Diagrama de </w:t>
-      </w:r>
-      <w:r>
-        <w:rPr>
-          <w:rFonts w:ascii="Times New Roman" w:eastAsia="Times New Roman" w:hAnsi="Times New Roman" w:cs="Times New Roman"/>
-          <w:b w:val="0"/>
-          <w:bCs w:val="0"/>
-          <w:color w:val="auto"/>
-          <w:sz w:val="22"/>
-          <w:szCs w:val="24"/>
-          <w:lang w:eastAsia="pt-BR"/>
-        </w:rPr>
-        <w:t>Componentes</w:t>
+        <w:t>Diagrama de Componentes</w:t>
       </w:r>
       <w:r>
         <w:rPr>
@@ -18609,16 +18990,7 @@
           <w:szCs w:val="24"/>
           <w:lang w:eastAsia="pt-BR"/>
         </w:rPr>
-        <w:t>O componente banco de dados e implementado de acordo com os requisitos levantados</w:t>
-      </w:r>
-      <w:r>
-        <w:rPr>
-          <w:rFonts w:ascii="Times New Roman" w:eastAsia="Times New Roman" w:hAnsi="Times New Roman" w:cs="Times New Roman"/>
-          <w:sz w:val="24"/>
-          <w:szCs w:val="24"/>
-          <w:lang w:eastAsia="pt-BR"/>
-        </w:rPr>
-        <w:t xml:space="preserve"> ao longo do trabalho. </w:t>
+        <w:t xml:space="preserve">O componente banco de dados e implementado de acordo com os requisitos levantados ao longo do trabalho. </w:t>
       </w:r>
       <w:r>
         <w:rPr>
@@ -18682,12 +19054,20 @@
           <w:szCs w:val="24"/>
           <w:lang w:eastAsia="pt-BR"/>
         </w:rPr>
-        <w:t>Web</w:t>
-      </w:r>
-      <w:r>
-        <w:rPr>
-          <w:rFonts w:ascii="Times New Roman" w:eastAsia="Times New Roman" w:hAnsi="Times New Roman" w:cs="Times New Roman"/>
-          <w:i/>
+        <w:t>Web Services</w:t>
+      </w:r>
+      <w:r>
+        <w:rPr>
+          <w:rFonts w:ascii="Times New Roman" w:eastAsia="Times New Roman" w:hAnsi="Times New Roman" w:cs="Times New Roman"/>
+          <w:sz w:val="24"/>
+          <w:szCs w:val="24"/>
+          <w:lang w:eastAsia="pt-BR"/>
+        </w:rPr>
+        <w:t xml:space="preserve"> é feito a comunicação</w:t>
+      </w:r>
+      <w:r>
+        <w:rPr>
+          <w:rFonts w:ascii="Times New Roman" w:eastAsia="Times New Roman" w:hAnsi="Times New Roman" w:cs="Times New Roman"/>
           <w:sz w:val="24"/>
           <w:szCs w:val="24"/>
           <w:lang w:eastAsia="pt-BR"/>
@@ -18697,57 +19077,11 @@
       <w:r>
         <w:rPr>
           <w:rFonts w:ascii="Times New Roman" w:eastAsia="Times New Roman" w:hAnsi="Times New Roman" w:cs="Times New Roman"/>
-          <w:i/>
-          <w:sz w:val="24"/>
-          <w:szCs w:val="24"/>
-          <w:lang w:eastAsia="pt-BR"/>
-        </w:rPr>
-        <w:t>Services</w:t>
-      </w:r>
-      <w:r>
-        <w:rPr>
-          <w:rFonts w:ascii="Times New Roman" w:eastAsia="Times New Roman" w:hAnsi="Times New Roman" w:cs="Times New Roman"/>
-          <w:sz w:val="24"/>
-          <w:szCs w:val="24"/>
-          <w:lang w:eastAsia="pt-BR"/>
-        </w:rPr>
-        <w:t xml:space="preserve"> é feito a comunicação</w:t>
-      </w:r>
-      <w:r>
-        <w:rPr>
-          <w:rFonts w:ascii="Times New Roman" w:eastAsia="Times New Roman" w:hAnsi="Times New Roman" w:cs="Times New Roman"/>
-          <w:sz w:val="24"/>
-          <w:szCs w:val="24"/>
-          <w:lang w:eastAsia="pt-BR"/>
-        </w:rPr>
-        <w:t xml:space="preserve"> </w:t>
-      </w:r>
-      <w:r>
-        <w:rPr>
-          <w:rFonts w:ascii="Times New Roman" w:eastAsia="Times New Roman" w:hAnsi="Times New Roman" w:cs="Times New Roman"/>
-          <w:sz w:val="24"/>
-          <w:szCs w:val="24"/>
-          <w:lang w:eastAsia="pt-BR"/>
-        </w:rPr>
-        <w:t xml:space="preserve">entre </w:t>
-      </w:r>
-      <w:r>
-        <w:rPr>
-          <w:rFonts w:ascii="Times New Roman" w:eastAsia="Times New Roman" w:hAnsi="Times New Roman" w:cs="Times New Roman"/>
-          <w:sz w:val="24"/>
-          <w:szCs w:val="24"/>
-          <w:lang w:eastAsia="pt-BR"/>
-        </w:rPr>
-        <w:t>o banco de dados</w:t>
-      </w:r>
-      <w:r>
-        <w:rPr>
-          <w:rFonts w:ascii="Times New Roman" w:eastAsia="Times New Roman" w:hAnsi="Times New Roman" w:cs="Times New Roman"/>
-          <w:sz w:val="24"/>
-          <w:szCs w:val="24"/>
-          <w:lang w:eastAsia="pt-BR"/>
-        </w:rPr>
-        <w:t xml:space="preserve"> e os serviços </w:t>
+          <w:sz w:val="24"/>
+          <w:szCs w:val="24"/>
+          <w:lang w:eastAsia="pt-BR"/>
+        </w:rPr>
+        <w:t xml:space="preserve">entre o banco de dados e os serviços </w:t>
       </w:r>
       <w:r>
         <w:rPr>
@@ -18845,25 +19179,7 @@
           <w:szCs w:val="24"/>
           <w:lang w:eastAsia="pt-BR"/>
         </w:rPr>
-        <w:t>responsável</w:t>
-      </w:r>
-      <w:r>
-        <w:rPr>
-          <w:rFonts w:ascii="Times New Roman" w:eastAsia="Times New Roman" w:hAnsi="Times New Roman" w:cs="Times New Roman"/>
-          <w:sz w:val="24"/>
-          <w:szCs w:val="24"/>
-          <w:lang w:eastAsia="pt-BR"/>
-        </w:rPr>
-        <w:t xml:space="preserve"> </w:t>
-      </w:r>
-      <w:r>
-        <w:rPr>
-          <w:rFonts w:ascii="Times New Roman" w:eastAsia="Times New Roman" w:hAnsi="Times New Roman" w:cs="Times New Roman"/>
-          <w:sz w:val="24"/>
-          <w:szCs w:val="24"/>
-          <w:lang w:eastAsia="pt-BR"/>
-        </w:rPr>
-        <w:t>pelo desenvolvimento de todos os serviç</w:t>
+        <w:t>responsável pelo desenvolvimento de todos os serviç</w:t>
       </w:r>
       <w:r>
         <w:rPr>
@@ -19024,31 +19340,29 @@
     </w:p>
     <w:p>
       <w:pPr>
-        <w:pStyle w:val="PargrafodaLista"/>
-        <w:spacing w:line="360" w:lineRule="auto"/>
-        <w:ind w:left="1485"/>
-        <w:jc w:val="both"/>
-        <w:rPr>
-          <w:rFonts w:ascii="Times New Roman" w:eastAsia="Times New Roman" w:hAnsi="Times New Roman" w:cs="Times New Roman"/>
-          <w:sz w:val="24"/>
-          <w:szCs w:val="24"/>
-          <w:lang w:eastAsia="pt-BR"/>
-        </w:rPr>
-      </w:pPr>
-    </w:p>
-    <w:p>
-      <w:pPr>
-        <w:pStyle w:val="PargrafodaLista"/>
-        <w:spacing w:line="360" w:lineRule="auto"/>
-        <w:ind w:left="1485"/>
-        <w:jc w:val="both"/>
-        <w:rPr>
-          <w:rFonts w:ascii="Times New Roman" w:eastAsia="Times New Roman" w:hAnsi="Times New Roman" w:cs="Times New Roman"/>
-          <w:sz w:val="24"/>
-          <w:szCs w:val="24"/>
-          <w:lang w:eastAsia="pt-BR"/>
-        </w:rPr>
-      </w:pPr>
+        <w:pStyle w:val="Ttulo1"/>
+        <w:numPr>
+          <w:ilvl w:val="2"/>
+          <w:numId w:val="29"/>
+        </w:numPr>
+        <w:spacing w:before="100" w:beforeAutospacing="1" w:after="100" w:afterAutospacing="1" w:line="360" w:lineRule="auto"/>
+        <w:ind w:left="284" w:hanging="284"/>
+        <w:rPr>
+          <w:rFonts w:ascii="Times New Roman" w:hAnsi="Times New Roman" w:cs="Times New Roman"/>
+          <w:b w:val="0"/>
+          <w:color w:val="auto"/>
+        </w:rPr>
+      </w:pPr>
+      <w:bookmarkStart w:id="27" w:name="_Toc400718476"/>
+      <w:r>
+        <w:rPr>
+          <w:rFonts w:ascii="Times New Roman" w:hAnsi="Times New Roman" w:cs="Times New Roman"/>
+          <w:b w:val="0"/>
+          <w:color w:val="auto"/>
+        </w:rPr>
+        <w:t>Diagrama de Sequência</w:t>
+      </w:r>
+      <w:bookmarkEnd w:id="27"/>
     </w:p>
     <w:p>
       <w:pPr>
@@ -19062,7 +19376,476 @@
           <w:lang w:eastAsia="pt-BR"/>
         </w:rPr>
       </w:pPr>
-    </w:p>
+      <w:r>
+        <w:rPr>
+          <w:noProof/>
+        </w:rPr>
+        <w:pict>
+          <v:shape id="_x0000_s1036" type="#_x0000_t202" style="position:absolute;left:0;text-align:left;margin-left:25.5pt;margin-top:378.55pt;width:368.6pt;height:12.65pt;z-index:251664896;mso-position-horizontal-relative:text;mso-position-vertical-relative:text" stroked="f">
+            <v:textbox style="mso-fit-shape-to-text:t" inset="0,0,0,0">
+              <w:txbxContent>
+                <w:p>
+                  <w:pPr>
+                    <w:pStyle w:val="Legenda"/>
+                    <w:spacing w:after="0"/>
+                    <w:jc w:val="center"/>
+                    <w:rPr>
+                      <w:rFonts w:ascii="Times New Roman" w:eastAsia="Times New Roman" w:hAnsi="Times New Roman" w:cs="Times New Roman"/>
+                      <w:b w:val="0"/>
+                      <w:bCs w:val="0"/>
+                      <w:color w:val="auto"/>
+                      <w:sz w:val="22"/>
+                      <w:szCs w:val="24"/>
+                      <w:lang w:eastAsia="pt-BR"/>
+                    </w:rPr>
+                  </w:pPr>
+                  <w:r>
+                    <w:rPr>
+                      <w:rFonts w:ascii="Times New Roman" w:eastAsia="Times New Roman" w:hAnsi="Times New Roman" w:cs="Times New Roman"/>
+                      <w:b w:val="0"/>
+                      <w:bCs w:val="0"/>
+                      <w:color w:val="auto"/>
+                      <w:sz w:val="22"/>
+                      <w:szCs w:val="24"/>
+                      <w:lang w:eastAsia="pt-BR"/>
+                    </w:rPr>
+                    <w:t xml:space="preserve">Diagrama de </w:t>
+                  </w:r>
+                  <w:r>
+                    <w:rPr>
+                      <w:rFonts w:ascii="Times New Roman" w:eastAsia="Times New Roman" w:hAnsi="Times New Roman" w:cs="Times New Roman"/>
+                      <w:b w:val="0"/>
+                      <w:bCs w:val="0"/>
+                      <w:color w:val="auto"/>
+                      <w:sz w:val="22"/>
+                      <w:szCs w:val="24"/>
+                      <w:lang w:eastAsia="pt-BR"/>
+                    </w:rPr>
+                    <w:t>Sequência</w:t>
+                  </w:r>
+                  <w:r>
+                    <w:rPr>
+                      <w:rFonts w:ascii="Times New Roman" w:eastAsia="Times New Roman" w:hAnsi="Times New Roman" w:cs="Times New Roman"/>
+                      <w:b w:val="0"/>
+                      <w:bCs w:val="0"/>
+                      <w:color w:val="auto"/>
+                      <w:sz w:val="22"/>
+                      <w:szCs w:val="24"/>
+                      <w:lang w:eastAsia="pt-BR"/>
+                    </w:rPr>
+                    <w:t xml:space="preserve"> de Cadastro de Cliente</w:t>
+                  </w:r>
+                  <w:r>
+                    <w:rPr>
+                      <w:rFonts w:ascii="Times New Roman" w:eastAsia="Times New Roman" w:hAnsi="Times New Roman" w:cs="Times New Roman"/>
+                      <w:b w:val="0"/>
+                      <w:bCs w:val="0"/>
+                      <w:color w:val="auto"/>
+                      <w:sz w:val="22"/>
+                      <w:szCs w:val="24"/>
+                      <w:lang w:eastAsia="pt-BR"/>
+                    </w:rPr>
+                    <w:t>.</w:t>
+                  </w:r>
+                </w:p>
+              </w:txbxContent>
+            </v:textbox>
+            <w10:wrap type="square"/>
+          </v:shape>
+        </w:pict>
+      </w:r>
+      <w:r>
+        <w:rPr>
+          <w:rFonts w:ascii="Times New Roman" w:eastAsia="Times New Roman" w:hAnsi="Times New Roman" w:cs="Times New Roman"/>
+          <w:noProof/>
+          <w:sz w:val="24"/>
+          <w:szCs w:val="24"/>
+          <w:lang w:eastAsia="pt-BR"/>
+        </w:rPr>
+        <w:drawing>
+          <wp:anchor distT="0" distB="0" distL="114300" distR="114300" simplePos="0" relativeHeight="251671552" behindDoc="0" locked="0" layoutInCell="1" allowOverlap="1" wp14:anchorId="4C9DBEC8" wp14:editId="5AACD160">
+            <wp:simplePos x="0" y="0"/>
+            <wp:positionH relativeFrom="column">
+              <wp:posOffset>38100</wp:posOffset>
+            </wp:positionH>
+            <wp:positionV relativeFrom="paragraph">
+              <wp:posOffset>1478280</wp:posOffset>
+            </wp:positionV>
+            <wp:extent cx="5392420" cy="3275965"/>
+            <wp:effectExtent l="19050" t="19050" r="0" b="635"/>
+            <wp:wrapSquare wrapText="bothSides"/>
+            <wp:docPr id="8" name="Imagem 1" descr="C:\Users\PDV3\Desktop\ImgDiagramas\Diagrama_Sequencia_CadastroCliente.png"/>
+            <wp:cNvGraphicFramePr>
+              <a:graphicFrameLocks xmlns:a="http://schemas.openxmlformats.org/drawingml/2006/main" noChangeAspect="1"/>
+            </wp:cNvGraphicFramePr>
+            <a:graphic xmlns:a="http://schemas.openxmlformats.org/drawingml/2006/main">
+              <a:graphicData uri="http://schemas.openxmlformats.org/drawingml/2006/picture">
+                <pic:pic xmlns:pic="http://schemas.openxmlformats.org/drawingml/2006/picture">
+                  <pic:nvPicPr>
+                    <pic:cNvPr id="0" name="Picture 1" descr="C:\Users\PDV3\Desktop\ImgDiagramas\Diagrama_Sequencia_CadastroCliente.png"/>
+                    <pic:cNvPicPr>
+                      <a:picLocks noChangeAspect="1" noChangeArrowheads="1"/>
+                    </pic:cNvPicPr>
+                  </pic:nvPicPr>
+                  <pic:blipFill>
+                    <a:blip r:embed="rId23" cstate="print"/>
+                    <a:srcRect/>
+                    <a:stretch>
+                      <a:fillRect/>
+                    </a:stretch>
+                  </pic:blipFill>
+                  <pic:spPr bwMode="auto">
+                    <a:xfrm>
+                      <a:off x="0" y="0"/>
+                      <a:ext cx="5392420" cy="3275965"/>
+                    </a:xfrm>
+                    <a:prstGeom prst="rect">
+                      <a:avLst/>
+                    </a:prstGeom>
+                    <a:noFill/>
+                    <a:ln w="12700">
+                      <a:solidFill>
+                        <a:schemeClr val="tx1"/>
+                      </a:solidFill>
+                      <a:miter lim="800000"/>
+                      <a:headEnd/>
+                      <a:tailEnd/>
+                    </a:ln>
+                  </pic:spPr>
+                </pic:pic>
+              </a:graphicData>
+            </a:graphic>
+            <wp14:sizeRelH relativeFrom="margin">
+              <wp14:pctWidth>0</wp14:pctWidth>
+            </wp14:sizeRelH>
+            <wp14:sizeRelV relativeFrom="margin">
+              <wp14:pctHeight>0</wp14:pctHeight>
+            </wp14:sizeRelV>
+          </wp:anchor>
+        </w:drawing>
+      </w:r>
+      <w:r>
+        <w:rPr>
+          <w:rFonts w:ascii="Times New Roman" w:eastAsia="Times New Roman" w:hAnsi="Times New Roman" w:cs="Times New Roman"/>
+          <w:sz w:val="24"/>
+          <w:szCs w:val="24"/>
+          <w:lang w:eastAsia="pt-BR"/>
+        </w:rPr>
+        <w:t xml:space="preserve">De acordo com (GUEDES, </w:t>
+      </w:r>
+      <w:r>
+        <w:rPr>
+          <w:rFonts w:ascii="Times New Roman" w:eastAsia="Times New Roman" w:hAnsi="Times New Roman" w:cs="Times New Roman"/>
+          <w:sz w:val="24"/>
+          <w:szCs w:val="24"/>
+          <w:lang w:eastAsia="pt-BR"/>
+        </w:rPr>
+        <w:t>2011),</w:t>
+      </w:r>
+      <w:r>
+        <w:rPr>
+          <w:rFonts w:ascii="Times New Roman" w:eastAsia="Times New Roman" w:hAnsi="Times New Roman" w:cs="Times New Roman"/>
+          <w:sz w:val="24"/>
+          <w:szCs w:val="24"/>
+          <w:lang w:eastAsia="pt-BR"/>
+        </w:rPr>
+        <w:t xml:space="preserve"> </w:t>
+      </w:r>
+      <w:r>
+        <w:rPr>
+          <w:rFonts w:ascii="Times New Roman" w:eastAsia="Times New Roman" w:hAnsi="Times New Roman" w:cs="Times New Roman"/>
+          <w:sz w:val="24"/>
+          <w:szCs w:val="24"/>
+          <w:lang w:eastAsia="pt-BR"/>
+        </w:rPr>
+        <w:t xml:space="preserve">diagrama de sequência é um diagrama comportamental que preocupa-se com a ordem temporal em que as mensagens são trocadas entre os objetos envolvidos em um determinado processo. Em geral, baseia-se em um caso de uso </w:t>
+      </w:r>
+      <w:r>
+        <w:rPr>
+          <w:rFonts w:ascii="Times New Roman" w:eastAsia="Times New Roman" w:hAnsi="Times New Roman" w:cs="Times New Roman"/>
+          <w:sz w:val="24"/>
+          <w:szCs w:val="24"/>
+          <w:lang w:eastAsia="pt-BR"/>
+        </w:rPr>
+        <w:t>de</w:t>
+      </w:r>
+      <w:r>
+        <w:rPr>
+          <w:rFonts w:ascii="Times New Roman" w:eastAsia="Times New Roman" w:hAnsi="Times New Roman" w:cs="Times New Roman"/>
+          <w:sz w:val="24"/>
+          <w:szCs w:val="24"/>
+          <w:lang w:eastAsia="pt-BR"/>
+        </w:rPr>
+        <w:t xml:space="preserve"> di</w:t>
+      </w:r>
+      <w:r>
+        <w:rPr>
+          <w:rFonts w:ascii="Times New Roman" w:eastAsia="Times New Roman" w:hAnsi="Times New Roman" w:cs="Times New Roman"/>
+          <w:sz w:val="24"/>
+          <w:szCs w:val="24"/>
+          <w:lang w:eastAsia="pt-BR"/>
+        </w:rPr>
+        <w:t>agrama de classes para determi</w:t>
+      </w:r>
+      <w:r>
+        <w:rPr>
+          <w:rFonts w:ascii="Times New Roman" w:eastAsia="Times New Roman" w:hAnsi="Times New Roman" w:cs="Times New Roman"/>
+          <w:sz w:val="24"/>
+          <w:szCs w:val="24"/>
+          <w:lang w:eastAsia="pt-BR"/>
+        </w:rPr>
+        <w:t>nar os objetos das classes envolvidas em um processo.</w:t>
+      </w:r>
+      <w:r>
+        <w:rPr>
+          <w:rFonts w:ascii="Times New Roman" w:eastAsia="Times New Roman" w:hAnsi="Times New Roman" w:cs="Times New Roman"/>
+          <w:sz w:val="24"/>
+          <w:szCs w:val="24"/>
+          <w:lang w:eastAsia="pt-BR"/>
+        </w:rPr>
+        <w:t xml:space="preserve"> </w:t>
+      </w:r>
+    </w:p>
+    <w:p>
+      <w:pPr>
+        <w:spacing w:line="360" w:lineRule="auto"/>
+        <w:ind w:firstLine="709"/>
+        <w:jc w:val="both"/>
+        <w:rPr>
+          <w:rFonts w:ascii="Times New Roman" w:eastAsia="Times New Roman" w:hAnsi="Times New Roman" w:cs="Times New Roman"/>
+          <w:sz w:val="24"/>
+          <w:szCs w:val="24"/>
+          <w:lang w:eastAsia="pt-BR"/>
+        </w:rPr>
+      </w:pPr>
+      <w:r>
+        <w:rPr>
+          <w:rFonts w:ascii="Times New Roman" w:eastAsia="Times New Roman" w:hAnsi="Times New Roman" w:cs="Times New Roman"/>
+          <w:noProof/>
+          <w:sz w:val="24"/>
+          <w:szCs w:val="24"/>
+          <w:lang w:eastAsia="pt-BR"/>
+        </w:rPr>
+        <w:lastRenderedPageBreak/>
+        <w:drawing>
+          <wp:anchor distT="0" distB="0" distL="114300" distR="114300" simplePos="0" relativeHeight="251674624" behindDoc="0" locked="0" layoutInCell="1" allowOverlap="1" wp14:anchorId="1F4A129C" wp14:editId="77B8B812">
+            <wp:simplePos x="0" y="0"/>
+            <wp:positionH relativeFrom="column">
+              <wp:posOffset>171450</wp:posOffset>
+            </wp:positionH>
+            <wp:positionV relativeFrom="paragraph">
+              <wp:posOffset>1669415</wp:posOffset>
+            </wp:positionV>
+            <wp:extent cx="5420508" cy="3564000"/>
+            <wp:effectExtent l="19050" t="19050" r="8890" b="0"/>
+            <wp:wrapSquare wrapText="bothSides"/>
+            <wp:docPr id="12" name="Imagem 2" descr="C:\Users\PDV3\Desktop\ImgDiagramas\Diagrama_Sequencia_CadastroPrestador.png"/>
+            <wp:cNvGraphicFramePr>
+              <a:graphicFrameLocks xmlns:a="http://schemas.openxmlformats.org/drawingml/2006/main" noChangeAspect="1"/>
+            </wp:cNvGraphicFramePr>
+            <a:graphic xmlns:a="http://schemas.openxmlformats.org/drawingml/2006/main">
+              <a:graphicData uri="http://schemas.openxmlformats.org/drawingml/2006/picture">
+                <pic:pic xmlns:pic="http://schemas.openxmlformats.org/drawingml/2006/picture">
+                  <pic:nvPicPr>
+                    <pic:cNvPr id="0" name="Picture 2" descr="C:\Users\PDV3\Desktop\ImgDiagramas\Diagrama_Sequencia_CadastroPrestador.png"/>
+                    <pic:cNvPicPr>
+                      <a:picLocks noChangeAspect="1" noChangeArrowheads="1"/>
+                    </pic:cNvPicPr>
+                  </pic:nvPicPr>
+                  <pic:blipFill>
+                    <a:blip r:embed="rId24" cstate="print"/>
+                    <a:srcRect/>
+                    <a:stretch>
+                      <a:fillRect/>
+                    </a:stretch>
+                  </pic:blipFill>
+                  <pic:spPr bwMode="auto">
+                    <a:xfrm>
+                      <a:off x="0" y="0"/>
+                      <a:ext cx="5420508" cy="3564000"/>
+                    </a:xfrm>
+                    <a:prstGeom prst="rect">
+                      <a:avLst/>
+                    </a:prstGeom>
+                    <a:noFill/>
+                    <a:ln w="12700">
+                      <a:solidFill>
+                        <a:schemeClr val="tx1"/>
+                      </a:solidFill>
+                      <a:miter lim="800000"/>
+                      <a:headEnd/>
+                      <a:tailEnd/>
+                    </a:ln>
+                  </pic:spPr>
+                </pic:pic>
+              </a:graphicData>
+            </a:graphic>
+            <wp14:sizeRelH relativeFrom="margin">
+              <wp14:pctWidth>0</wp14:pctWidth>
+            </wp14:sizeRelH>
+            <wp14:sizeRelV relativeFrom="margin">
+              <wp14:pctHeight>0</wp14:pctHeight>
+            </wp14:sizeRelV>
+          </wp:anchor>
+        </w:drawing>
+      </w:r>
+      <w:r>
+        <w:rPr>
+          <w:noProof/>
+        </w:rPr>
+        <w:pict>
+          <v:shape id="_x0000_s1037" type="#_x0000_t202" style="position:absolute;left:0;text-align:left;margin-left:6pt;margin-top:428.2pt;width:436.5pt;height:12.65pt;z-index:251665920;mso-position-horizontal-relative:text;mso-position-vertical-relative:text" stroked="f">
+            <v:textbox style="mso-next-textbox:#_x0000_s1037;mso-fit-shape-to-text:t" inset="0,0,0,0">
+              <w:txbxContent>
+                <w:p>
+                  <w:pPr>
+                    <w:pStyle w:val="Legenda"/>
+                    <w:spacing w:after="0"/>
+                    <w:jc w:val="center"/>
+                    <w:rPr>
+                      <w:rFonts w:ascii="Times New Roman" w:eastAsia="Times New Roman" w:hAnsi="Times New Roman" w:cs="Times New Roman"/>
+                      <w:b w:val="0"/>
+                      <w:bCs w:val="0"/>
+                      <w:color w:val="auto"/>
+                      <w:sz w:val="22"/>
+                      <w:szCs w:val="24"/>
+                      <w:lang w:eastAsia="pt-BR"/>
+                    </w:rPr>
+                  </w:pPr>
+                  <w:r>
+                    <w:rPr>
+                      <w:rFonts w:ascii="Times New Roman" w:eastAsia="Times New Roman" w:hAnsi="Times New Roman" w:cs="Times New Roman"/>
+                      <w:b w:val="0"/>
+                      <w:bCs w:val="0"/>
+                      <w:color w:val="auto"/>
+                      <w:sz w:val="22"/>
+                      <w:szCs w:val="24"/>
+                      <w:lang w:eastAsia="pt-BR"/>
+                    </w:rPr>
+                    <w:t>Diagrama de Sequência de Cadastro de Serviço</w:t>
+                  </w:r>
+                </w:p>
+              </w:txbxContent>
+            </v:textbox>
+            <w10:wrap type="square"/>
+          </v:shape>
+        </w:pict>
+      </w:r>
+      <w:r>
+        <w:rPr>
+          <w:rFonts w:ascii="Times New Roman" w:eastAsia="Times New Roman" w:hAnsi="Times New Roman" w:cs="Times New Roman"/>
+          <w:sz w:val="24"/>
+          <w:szCs w:val="24"/>
+          <w:lang w:eastAsia="pt-BR"/>
+        </w:rPr>
+        <w:t xml:space="preserve">A Figura </w:t>
+      </w:r>
+      <w:r>
+        <w:rPr>
+          <w:rFonts w:ascii="Times New Roman" w:eastAsia="Times New Roman" w:hAnsi="Times New Roman" w:cs="Times New Roman"/>
+          <w:b/>
+          <w:sz w:val="24"/>
+          <w:szCs w:val="24"/>
+          <w:lang w:eastAsia="pt-BR"/>
+        </w:rPr>
+        <w:t>??</w:t>
+      </w:r>
+      <w:r>
+        <w:rPr>
+          <w:rFonts w:ascii="Times New Roman" w:eastAsia="Times New Roman" w:hAnsi="Times New Roman" w:cs="Times New Roman"/>
+          <w:b/>
+          <w:sz w:val="24"/>
+          <w:szCs w:val="24"/>
+          <w:lang w:eastAsia="pt-BR"/>
+        </w:rPr>
+        <w:t xml:space="preserve"> </w:t>
+      </w:r>
+      <w:r>
+        <w:rPr>
+          <w:rFonts w:ascii="Times New Roman" w:eastAsia="Times New Roman" w:hAnsi="Times New Roman" w:cs="Times New Roman"/>
+          <w:sz w:val="24"/>
+          <w:szCs w:val="24"/>
+          <w:lang w:eastAsia="pt-BR"/>
+        </w:rPr>
+        <w:t>exibe o fluxo do diagrama de sequência de cadastro de cliente para um entendimento técnico, onde o usuário acessa o formulário de cadastro, a aplicação exibe os campos para cadastro, o usuário insere os dados requeridos, a camada de negócio busca por um e-mail para verificar se já existe cadastrado, após a verificação efetua o cadastro é por fim exibe uma mensagem de confirmação para o usuário</w:t>
+      </w:r>
+      <w:r>
+        <w:rPr>
+          <w:rFonts w:ascii="Times New Roman" w:eastAsia="Times New Roman" w:hAnsi="Times New Roman" w:cs="Times New Roman"/>
+          <w:sz w:val="24"/>
+          <w:szCs w:val="24"/>
+          <w:lang w:eastAsia="pt-BR"/>
+        </w:rPr>
+        <w:t>.</w:t>
+      </w:r>
+    </w:p>
+    <w:p>
+      <w:pPr>
+        <w:spacing w:line="360" w:lineRule="auto"/>
+        <w:ind w:firstLine="709"/>
+        <w:jc w:val="both"/>
+        <w:rPr>
+          <w:rFonts w:ascii="Times New Roman" w:eastAsia="Times New Roman" w:hAnsi="Times New Roman" w:cs="Times New Roman"/>
+          <w:sz w:val="24"/>
+          <w:szCs w:val="24"/>
+          <w:lang w:eastAsia="pt-BR"/>
+        </w:rPr>
+      </w:pPr>
+    </w:p>
+    <w:p>
+      <w:pPr>
+        <w:spacing w:line="360" w:lineRule="auto"/>
+        <w:ind w:firstLine="709"/>
+        <w:jc w:val="both"/>
+        <w:rPr>
+          <w:rFonts w:ascii="Times New Roman" w:eastAsia="Times New Roman" w:hAnsi="Times New Roman" w:cs="Times New Roman"/>
+          <w:sz w:val="24"/>
+          <w:szCs w:val="24"/>
+          <w:lang w:eastAsia="pt-BR"/>
+        </w:rPr>
+      </w:pPr>
+      <w:r>
+        <w:rPr>
+          <w:rFonts w:ascii="Times New Roman" w:eastAsia="Times New Roman" w:hAnsi="Times New Roman" w:cs="Times New Roman"/>
+          <w:sz w:val="24"/>
+          <w:szCs w:val="24"/>
+          <w:lang w:eastAsia="pt-BR"/>
+        </w:rPr>
+        <w:t xml:space="preserve">A Figura </w:t>
+      </w:r>
+      <w:r>
+        <w:rPr>
+          <w:rFonts w:ascii="Times New Roman" w:eastAsia="Times New Roman" w:hAnsi="Times New Roman" w:cs="Times New Roman"/>
+          <w:b/>
+          <w:sz w:val="24"/>
+          <w:szCs w:val="24"/>
+          <w:lang w:eastAsia="pt-BR"/>
+        </w:rPr>
+        <w:t>??</w:t>
+      </w:r>
+      <w:r>
+        <w:rPr>
+          <w:rFonts w:ascii="Times New Roman" w:eastAsia="Times New Roman" w:hAnsi="Times New Roman" w:cs="Times New Roman"/>
+          <w:sz w:val="24"/>
+          <w:szCs w:val="24"/>
+          <w:lang w:eastAsia="pt-BR"/>
+        </w:rPr>
+        <w:t xml:space="preserve"> </w:t>
+      </w:r>
+      <w:r>
+        <w:rPr>
+          <w:rFonts w:ascii="Times New Roman" w:eastAsia="Times New Roman" w:hAnsi="Times New Roman" w:cs="Times New Roman"/>
+          <w:sz w:val="24"/>
+          <w:szCs w:val="24"/>
+          <w:lang w:eastAsia="pt-BR"/>
+        </w:rPr>
+        <w:t>exibe o fluxo do diagrama de sequência de cadastro de serviço para um entendimento técnico, onde o usuário efetua o login, a camada de apresentação busca por um login válido, autentica o usuário e efetua o login, a aplicação exibe os campos para cadastro de serviço, o usuário insere os dados requeridos, a camada de negócio busca por um serviço para verificar se já existe cadastrado, após a verificação efetua o cadastro é por fim exibe uma mensagem de confirmação de cadastro de serviço para o prestador.</w:t>
+      </w:r>
+    </w:p>
+    <w:p/>
+    <w:p/>
+    <w:p/>
+    <w:p/>
     <w:p>
       <w:pPr>
         <w:pStyle w:val="Ttulo1"/>
@@ -19077,16 +19860,17 @@
           <w:color w:val="auto"/>
         </w:rPr>
       </w:pPr>
-      <w:bookmarkStart w:id="25" w:name="_Toc400643168"/>
+      <w:bookmarkStart w:id="28" w:name="_Toc400718477"/>
       <w:r>
         <w:rPr>
           <w:rFonts w:ascii="Times New Roman" w:hAnsi="Times New Roman" w:cs="Times New Roman"/>
           <w:caps/>
           <w:color w:val="auto"/>
         </w:rPr>
+        <w:lastRenderedPageBreak/>
         <w:t>CONSIDERAÇÕES FINAIS</w:t>
       </w:r>
-      <w:bookmarkEnd w:id="25"/>
+      <w:bookmarkEnd w:id="28"/>
     </w:p>
     <w:p>
       <w:pPr>
@@ -19139,7 +19923,7 @@
           <w:color w:val="auto"/>
         </w:rPr>
       </w:pPr>
-      <w:bookmarkStart w:id="26" w:name="_Toc400643169"/>
+      <w:bookmarkStart w:id="29" w:name="_Toc400718478"/>
       <w:r>
         <w:rPr>
           <w:rFonts w:ascii="Times New Roman" w:hAnsi="Times New Roman" w:cs="Times New Roman"/>
@@ -19149,7 +19933,7 @@
         <w:lastRenderedPageBreak/>
         <w:t>Referência</w:t>
       </w:r>
-      <w:bookmarkEnd w:id="26"/>
+      <w:bookmarkEnd w:id="29"/>
     </w:p>
     <w:p>
       <w:pPr>
@@ -20008,66 +20792,6 @@
     </w:p>
     <w:p>
       <w:pPr>
-        <w:jc w:val="both"/>
-        <w:rPr>
-          <w:rFonts w:ascii="Times New Roman" w:hAnsi="Times New Roman" w:cs="Times New Roman"/>
-          <w:sz w:val="24"/>
-          <w:szCs w:val="24"/>
-        </w:rPr>
-      </w:pPr>
-    </w:p>
-    <w:p>
-      <w:pPr>
-        <w:jc w:val="both"/>
-        <w:rPr>
-          <w:rFonts w:ascii="Times New Roman" w:hAnsi="Times New Roman" w:cs="Times New Roman"/>
-          <w:sz w:val="24"/>
-          <w:szCs w:val="24"/>
-        </w:rPr>
-      </w:pPr>
-    </w:p>
-    <w:p>
-      <w:pPr>
-        <w:jc w:val="both"/>
-        <w:rPr>
-          <w:rFonts w:ascii="Times New Roman" w:hAnsi="Times New Roman" w:cs="Times New Roman"/>
-          <w:sz w:val="24"/>
-          <w:szCs w:val="24"/>
-        </w:rPr>
-      </w:pPr>
-    </w:p>
-    <w:p>
-      <w:pPr>
-        <w:jc w:val="both"/>
-        <w:rPr>
-          <w:rFonts w:ascii="Times New Roman" w:hAnsi="Times New Roman" w:cs="Times New Roman"/>
-          <w:sz w:val="24"/>
-          <w:szCs w:val="24"/>
-        </w:rPr>
-      </w:pPr>
-    </w:p>
-    <w:p>
-      <w:pPr>
-        <w:jc w:val="both"/>
-        <w:rPr>
-          <w:rFonts w:ascii="Times New Roman" w:hAnsi="Times New Roman" w:cs="Times New Roman"/>
-          <w:sz w:val="24"/>
-          <w:szCs w:val="24"/>
-        </w:rPr>
-      </w:pPr>
-    </w:p>
-    <w:p>
-      <w:pPr>
-        <w:jc w:val="both"/>
-        <w:rPr>
-          <w:rFonts w:ascii="Times New Roman" w:hAnsi="Times New Roman" w:cs="Times New Roman"/>
-          <w:sz w:val="24"/>
-          <w:szCs w:val="24"/>
-        </w:rPr>
-      </w:pPr>
-    </w:p>
-    <w:p>
-      <w:pPr>
         <w:rPr>
           <w:rFonts w:ascii="Times New Roman" w:hAnsi="Times New Roman" w:cs="Times New Roman"/>
           <w:sz w:val="24"/>
@@ -20093,7 +20817,7 @@
           <w:color w:val="auto"/>
         </w:rPr>
       </w:pPr>
-      <w:bookmarkStart w:id="27" w:name="_Toc400643170"/>
+      <w:bookmarkStart w:id="30" w:name="_Toc400718479"/>
       <w:r>
         <w:rPr>
           <w:rFonts w:ascii="Times New Roman" w:hAnsi="Times New Roman" w:cs="Times New Roman"/>
@@ -20103,10 +20827,10 @@
         <w:lastRenderedPageBreak/>
         <w:t>Apêndice A</w:t>
       </w:r>
-      <w:bookmarkEnd w:id="27"/>
+      <w:bookmarkEnd w:id="30"/>
     </w:p>
     <w:sectPr>
-      <w:headerReference w:type="default" r:id="rId23"/>
+      <w:headerReference w:type="default" r:id="rId25"/>
       <w:pgSz w:w="11906" w:h="16838"/>
       <w:pgMar w:top="1701" w:right="1418" w:bottom="1135" w:left="1701" w:header="1134" w:footer="709" w:gutter="0"/>
       <w:pgNumType w:chapStyle="1"/>
@@ -20213,7 +20937,7 @@
           <w:rPr>
             <w:noProof/>
           </w:rPr>
-          <w:t>14</w:t>
+          <w:t>21</w:t>
         </w:r>
         <w:r>
           <w:rPr>
@@ -20262,7 +20986,7 @@
           <w:rPr>
             <w:noProof/>
           </w:rPr>
-          <w:t>26</w:t>
+          <w:t>34</w:t>
         </w:r>
         <w:r>
           <w:rPr>
@@ -24354,6 +25078,7 @@
   <w:style w:type="character" w:default="1" w:styleId="Fontepargpadro">
     <w:name w:val="Default Paragraph Font"/>
     <w:uiPriority w:val="1"/>
+    <w:semiHidden/>
     <w:unhideWhenUsed/>
   </w:style>
   <w:style w:type="table" w:default="1" w:styleId="Tabelanormal">
@@ -25351,7 +26076,7 @@
 </file>
 
 <file path=customXml/itemProps1.xml><?xml version="1.0" encoding="utf-8"?>
-<ds:datastoreItem xmlns:ds="http://schemas.openxmlformats.org/officeDocument/2006/customXml" ds:itemID="{14E3AC0F-F678-450E-97C9-970C6FE429A3}">
+<ds:datastoreItem xmlns:ds="http://schemas.openxmlformats.org/officeDocument/2006/customXml" ds:itemID="{87EC36A7-9C8E-41E4-BD84-ADBEAC0BF24C}">
   <ds:schemaRefs>
     <ds:schemaRef ds:uri="http://schemas.openxmlformats.org/officeDocument/2006/bibliography"/>
   </ds:schemaRefs>

</xml_diff>